<commit_message>
Added Screenshots to doc
</commit_message>
<xml_diff>
--- a/Phase1/3170042_3170115.docx
+++ b/Phase1/3170042_3170115.docx
@@ -1,6 +1,6 @@
 
 <file path=word/document.xml><?xml version="1.0" encoding="utf-8"?>
-<w:document xmlns:wpc="http://schemas.microsoft.com/office/word/2010/wordprocessingCanvas" xmlns:cx="http://schemas.microsoft.com/office/drawing/2014/chartex" xmlns:cx1="http://schemas.microsoft.com/office/drawing/2015/9/8/chartex" xmlns:cx2="http://schemas.microsoft.com/office/drawing/2015/10/21/chartex" xmlns:cx3="http://schemas.microsoft.com/office/drawing/2016/5/9/chartex" xmlns:cx4="http://schemas.microsoft.com/office/drawing/2016/5/10/chartex" xmlns:cx5="http://schemas.microsoft.com/office/drawing/2016/5/11/chartex" xmlns:cx6="http://schemas.microsoft.com/office/drawing/2016/5/12/chartex" xmlns:cx7="http://schemas.microsoft.com/office/drawing/2016/5/13/chartex" xmlns:cx8="http://schemas.microsoft.com/office/drawing/2016/5/14/chartex" xmlns:mc="http://schemas.openxmlformats.org/markup-compatibility/2006" xmlns:aink="http://schemas.microsoft.com/office/drawing/2016/ink" xmlns:am3d="http://schemas.microsoft.com/office/drawing/2017/model3d" xmlns:o="urn:schemas-microsoft-com:office:office" xmlns:r="http://schemas.openxmlformats.org/officeDocument/2006/relationships" xmlns:m="http://schemas.openxmlformats.org/officeDocument/2006/math" xmlns:v="urn:schemas-microsoft-com:vml" xmlns:wp14="http://schemas.microsoft.com/office/word/2010/wordprocessingDrawing" xmlns:wp="http://schemas.openxmlformats.org/drawingml/2006/wordprocessingDrawing" xmlns:w10="urn:schemas-microsoft-com:office:word" xmlns:w="http://schemas.openxmlformats.org/wordprocessingml/2006/main" xmlns:w14="http://schemas.microsoft.com/office/word/2010/wordml" xmlns:w15="http://schemas.microsoft.com/office/word/2012/wordml" xmlns:w16cex="http://schemas.microsoft.com/office/word/2018/wordml/cex" xmlns:w16cid="http://schemas.microsoft.com/office/word/2016/wordml/cid" xmlns:w16="http://schemas.microsoft.com/office/word/2018/wordml" xmlns:w16sdtdh="http://schemas.microsoft.com/office/word/2020/wordml/sdtdatahash" xmlns:w16se="http://schemas.microsoft.com/office/word/2015/wordml/symex" xmlns:wpg="http://schemas.microsoft.com/office/word/2010/wordprocessingGroup" xmlns:wpi="http://schemas.microsoft.com/office/word/2010/wordprocessingInk" xmlns:wne="http://schemas.microsoft.com/office/word/2006/wordml" xmlns:wps="http://schemas.microsoft.com/office/word/2010/wordprocessingShape" mc:Ignorable="w14 w15 w16se w16cid w16 w16cex w16sdtdh wp14">
+<w:document xmlns:wpc="http://schemas.microsoft.com/office/word/2010/wordprocessingCanvas" xmlns:cx="http://schemas.microsoft.com/office/drawing/2014/chartex" xmlns:cx1="http://schemas.microsoft.com/office/drawing/2015/9/8/chartex" xmlns:cx2="http://schemas.microsoft.com/office/drawing/2015/10/21/chartex" xmlns:cx3="http://schemas.microsoft.com/office/drawing/2016/5/9/chartex" xmlns:cx4="http://schemas.microsoft.com/office/drawing/2016/5/10/chartex" xmlns:cx5="http://schemas.microsoft.com/office/drawing/2016/5/11/chartex" xmlns:cx6="http://schemas.microsoft.com/office/drawing/2016/5/12/chartex" xmlns:cx7="http://schemas.microsoft.com/office/drawing/2016/5/13/chartex" xmlns:cx8="http://schemas.microsoft.com/office/drawing/2016/5/14/chartex" xmlns:mc="http://schemas.openxmlformats.org/markup-compatibility/2006" xmlns:aink="http://schemas.microsoft.com/office/drawing/2016/ink" xmlns:am3d="http://schemas.microsoft.com/office/drawing/2017/model3d" xmlns:o="urn:schemas-microsoft-com:office:office" xmlns:r="http://schemas.openxmlformats.org/officeDocument/2006/relationships" xmlns:m="http://schemas.openxmlformats.org/officeDocument/2006/math" xmlns:v="urn:schemas-microsoft-com:vml" xmlns:wp14="http://schemas.microsoft.com/office/word/2010/wordprocessingDrawing" xmlns:wp="http://schemas.openxmlformats.org/drawingml/2006/wordprocessingDrawing" xmlns:w10="urn:schemas-microsoft-com:office:word" xmlns:w="http://schemas.openxmlformats.org/wordprocessingml/2006/main" xmlns:w14="http://schemas.microsoft.com/office/word/2010/wordml" xmlns:w15="http://schemas.microsoft.com/office/word/2012/wordml" xmlns:w16cex="http://schemas.microsoft.com/office/word/2018/wordml/cex" xmlns:w16cid="http://schemas.microsoft.com/office/word/2016/wordml/cid" xmlns:w16="http://schemas.microsoft.com/office/word/2018/wordml" xmlns:w16se="http://schemas.microsoft.com/office/word/2015/wordml/symex" xmlns:wpg="http://schemas.microsoft.com/office/word/2010/wordprocessingGroup" xmlns:wpi="http://schemas.microsoft.com/office/word/2010/wordprocessingInk" xmlns:wne="http://schemas.microsoft.com/office/word/2006/wordml" xmlns:wps="http://schemas.microsoft.com/office/word/2010/wordprocessingShape" mc:Ignorable="w14 w15 w16se w16cid w16 w16cex wp14">
   <w:body>
     <w:p>
       <w:pPr>
@@ -41,20 +41,54 @@
     <w:p>
       <w:pPr>
         <w:jc w:val="right"/>
+        <w:rPr>
+          <w:rFonts w:asciiTheme="majorHAnsi" w:hAnsiTheme="majorHAnsi" w:cstheme="majorHAnsi"/>
+          <w:sz w:val="28"/>
+          <w:szCs w:val="28"/>
+        </w:rPr>
+      </w:pPr>
+      <w:r>
+        <w:rPr>
+          <w:rFonts w:asciiTheme="majorHAnsi" w:hAnsiTheme="majorHAnsi" w:cstheme="majorHAnsi"/>
+          <w:sz w:val="28"/>
+          <w:szCs w:val="28"/>
+        </w:rPr>
+        <w:t xml:space="preserve">Στυλιανή Δούκα – </w:t>
+      </w:r>
+      <w:r>
         <w:rPr>
           <w:rFonts w:asciiTheme="majorHAnsi" w:hAnsiTheme="majorHAnsi" w:cstheme="majorHAnsi"/>
           <w:sz w:val="28"/>
           <w:szCs w:val="28"/>
           <w:lang w:val="en-US"/>
         </w:rPr>
-      </w:pPr>
+        <w:t>p</w:t>
+      </w:r>
       <w:r>
         <w:rPr>
           <w:rFonts w:asciiTheme="majorHAnsi" w:hAnsiTheme="majorHAnsi" w:cstheme="majorHAnsi"/>
           <w:sz w:val="28"/>
           <w:szCs w:val="28"/>
         </w:rPr>
-        <w:t xml:space="preserve">Στυλιανή Δούκα – </w:t>
+        <w:t>3170042</w:t>
+      </w:r>
+    </w:p>
+    <w:p>
+      <w:pPr>
+        <w:jc w:val="right"/>
+        <w:rPr>
+          <w:rFonts w:asciiTheme="majorHAnsi" w:hAnsiTheme="majorHAnsi" w:cstheme="majorHAnsi"/>
+          <w:sz w:val="28"/>
+          <w:szCs w:val="28"/>
+        </w:rPr>
+      </w:pPr>
+      <w:r>
+        <w:rPr>
+          <w:rFonts w:asciiTheme="majorHAnsi" w:hAnsiTheme="majorHAnsi" w:cstheme="majorHAnsi"/>
+          <w:sz w:val="28"/>
+          <w:szCs w:val="28"/>
+        </w:rPr>
+        <w:t xml:space="preserve">Βασίλειος Μπάλλας – </w:t>
       </w:r>
       <w:r>
         <w:rPr>
@@ -63,44 +97,18 @@
           <w:szCs w:val="28"/>
           <w:lang w:val="en-US"/>
         </w:rPr>
-        <w:t>p3170042</w:t>
-      </w:r>
-    </w:p>
-    <w:p>
-      <w:pPr>
-        <w:jc w:val="right"/>
+        <w:t>p</w:t>
+      </w:r>
+      <w:r>
         <w:rPr>
           <w:rFonts w:asciiTheme="majorHAnsi" w:hAnsiTheme="majorHAnsi" w:cstheme="majorHAnsi"/>
           <w:sz w:val="28"/>
           <w:szCs w:val="28"/>
-          <w:lang w:val="en-US"/>
-        </w:rPr>
-      </w:pPr>
-      <w:r>
-        <w:rPr>
-          <w:rFonts w:asciiTheme="majorHAnsi" w:hAnsiTheme="majorHAnsi" w:cstheme="majorHAnsi"/>
-          <w:sz w:val="28"/>
-          <w:szCs w:val="28"/>
-        </w:rPr>
-        <w:t xml:space="preserve">Βασίλειος Μπάλλας – </w:t>
-      </w:r>
-      <w:r>
-        <w:rPr>
-          <w:rFonts w:asciiTheme="majorHAnsi" w:hAnsiTheme="majorHAnsi" w:cstheme="majorHAnsi"/>
-          <w:sz w:val="28"/>
-          <w:szCs w:val="28"/>
-          <w:lang w:val="en-US"/>
-        </w:rPr>
-        <w:t>p170115</w:t>
-      </w:r>
-    </w:p>
-    <w:p>
-      <w:pPr>
-        <w:rPr>
-          <w:lang w:val="en-US"/>
-        </w:rPr>
-      </w:pPr>
-    </w:p>
+        </w:rPr>
+        <w:t>170115</w:t>
+      </w:r>
+    </w:p>
+    <w:p/>
     <w:p>
       <w:pPr>
         <w:rPr>
@@ -669,14 +677,7 @@
           <w:sz w:val="24"/>
           <w:szCs w:val="24"/>
         </w:rPr>
-        <w:t>του</w:t>
-      </w:r>
-      <w:r>
-        <w:rPr>
-          <w:sz w:val="24"/>
-          <w:szCs w:val="24"/>
-        </w:rPr>
-        <w:t xml:space="preserve">: </w:t>
+        <w:t xml:space="preserve">του: </w:t>
       </w:r>
       <w:r>
         <w:rPr>
@@ -761,12 +762,21 @@
         </w:rPr>
         <w:t xml:space="preserve"> </w:t>
       </w:r>
-      <w:r>
-        <w:rPr>
-          <w:sz w:val="24"/>
-          <w:szCs w:val="24"/>
-        </w:rPr>
-        <w:t>τοσο για τα κείμενα που αποθηκεύονται στο ευρετήριο, όσο και για τα ερωτήματα (</w:t>
+      <w:proofErr w:type="spellStart"/>
+      <w:r>
+        <w:rPr>
+          <w:sz w:val="24"/>
+          <w:szCs w:val="24"/>
+        </w:rPr>
+        <w:t>τοσο</w:t>
+      </w:r>
+      <w:proofErr w:type="spellEnd"/>
+      <w:r>
+        <w:rPr>
+          <w:sz w:val="24"/>
+          <w:szCs w:val="24"/>
+        </w:rPr>
+        <w:t xml:space="preserve"> για τα κείμενα που αποθηκεύονται στο ευρετήριο, όσο και για τα ερωτήματα (</w:t>
       </w:r>
       <w:r>
         <w:rPr>
@@ -834,29 +844,66 @@
           <w:ilvl w:val="0"/>
           <w:numId w:val="1"/>
         </w:numPr>
-        <w:ind w:hanging="720"/>
-        <w:rPr>
-          <w:sz w:val="24"/>
-          <w:szCs w:val="24"/>
-        </w:rPr>
-      </w:pPr>
-      <w:r>
-        <w:rPr>
-          <w:sz w:val="24"/>
-          <w:szCs w:val="24"/>
-          <w:lang w:val="en-US"/>
+        <w:rPr>
+          <w:sz w:val="24"/>
+          <w:szCs w:val="24"/>
+        </w:rPr>
+      </w:pPr>
+      <w:r>
+        <w:rPr>
+          <w:sz w:val="24"/>
+          <w:szCs w:val="24"/>
+        </w:rPr>
+        <w:t xml:space="preserve">Απόσπασμα από την εκτέλεση του </w:t>
+      </w:r>
+      <w:r>
+        <w:rPr>
+          <w:sz w:val="24"/>
+          <w:szCs w:val="24"/>
+          <w:lang w:val="en-GB"/>
+        </w:rPr>
+        <w:t>Indexer</w:t>
+      </w:r>
+      <w:r>
+        <w:rPr>
+          <w:sz w:val="24"/>
+          <w:szCs w:val="24"/>
         </w:rPr>
         <w:t xml:space="preserve"> </w:t>
       </w:r>
       <w:r>
         <w:rPr>
+          <w:sz w:val="24"/>
+          <w:szCs w:val="24"/>
+        </w:rPr>
+        <w:t>για τη δημιουργία του ευρετηρίου.</w:t>
+      </w:r>
+    </w:p>
+    <w:p>
+      <w:pPr>
+        <w:pStyle w:val="a3"/>
+        <w:rPr>
+          <w:sz w:val="24"/>
+          <w:szCs w:val="24"/>
+        </w:rPr>
+      </w:pPr>
+      <w:r>
+        <w:rPr>
           <w:noProof/>
         </w:rPr>
         <w:drawing>
-          <wp:inline distT="0" distB="0" distL="0" distR="0" wp14:anchorId="17A16937" wp14:editId="0974CF3F">
-            <wp:extent cx="5580380" cy="3138805"/>
-            <wp:effectExtent l="0" t="0" r="1270" b="4445"/>
-            <wp:docPr id="9" name="Εικόνα 9"/>
+          <wp:anchor distT="0" distB="0" distL="114300" distR="114300" simplePos="0" relativeHeight="251658240" behindDoc="0" locked="0" layoutInCell="1" allowOverlap="1" wp14:anchorId="1A918A02" wp14:editId="009347A6">
+            <wp:simplePos x="0" y="0"/>
+            <wp:positionH relativeFrom="column">
+              <wp:posOffset>457200</wp:posOffset>
+            </wp:positionH>
+            <wp:positionV relativeFrom="paragraph">
+              <wp:posOffset>400050</wp:posOffset>
+            </wp:positionV>
+            <wp:extent cx="5080000" cy="2856865"/>
+            <wp:effectExtent l="0" t="0" r="6350" b="635"/>
+            <wp:wrapTopAndBottom/>
+            <wp:docPr id="8" name="Εικόνα 8"/>
             <wp:cNvGraphicFramePr>
               <a:graphicFrameLocks xmlns:a="http://schemas.openxmlformats.org/drawingml/2006/main" noChangeAspect="1"/>
             </wp:cNvGraphicFramePr>
@@ -864,7 +911,7 @@
               <a:graphicData uri="http://schemas.openxmlformats.org/drawingml/2006/picture">
                 <pic:pic xmlns:pic="http://schemas.openxmlformats.org/drawingml/2006/picture">
                   <pic:nvPicPr>
-                    <pic:cNvPr id="0" name="Picture 6"/>
+                    <pic:cNvPr id="0" name="Picture 5"/>
                     <pic:cNvPicPr>
                       <a:picLocks noChangeAspect="1" noChangeArrowheads="1"/>
                     </pic:cNvPicPr>
@@ -885,7 +932,7 @@
                   <pic:spPr bwMode="auto">
                     <a:xfrm>
                       <a:off x="0" y="0"/>
-                      <a:ext cx="5580380" cy="3138805"/>
+                      <a:ext cx="5080000" cy="2856865"/>
                     </a:xfrm>
                     <a:prstGeom prst="rect">
                       <a:avLst/>
@@ -898,19 +945,214 @@
                 </pic:pic>
               </a:graphicData>
             </a:graphic>
-          </wp:inline>
+            <wp14:sizeRelH relativeFrom="margin">
+              <wp14:pctWidth>0</wp14:pctWidth>
+            </wp14:sizeRelH>
+            <wp14:sizeRelV relativeFrom="margin">
+              <wp14:pctHeight>0</wp14:pctHeight>
+            </wp14:sizeRelV>
+          </wp:anchor>
         </w:drawing>
       </w:r>
       <w:r>
         <w:rPr>
+          <w:sz w:val="24"/>
+          <w:szCs w:val="24"/>
+        </w:rPr>
+        <w:t xml:space="preserve">Βλέπουμε ότι αποθηκεύονται στο ευρετήριο 1460 κείμενα </w:t>
+      </w:r>
+      <w:r>
+        <w:rPr>
+          <w:sz w:val="24"/>
+          <w:szCs w:val="24"/>
+        </w:rPr>
+        <w:t>(</w:t>
+      </w:r>
+      <w:r>
+        <w:rPr>
+          <w:sz w:val="24"/>
+          <w:szCs w:val="24"/>
+          <w:lang w:val="en-GB"/>
+        </w:rPr>
+        <w:t>Documents</w:t>
+      </w:r>
+      <w:r>
+        <w:rPr>
+          <w:sz w:val="24"/>
+          <w:szCs w:val="24"/>
+        </w:rPr>
+        <w:t xml:space="preserve">) </w:t>
+      </w:r>
+      <w:r>
+        <w:rPr>
+          <w:sz w:val="24"/>
+          <w:szCs w:val="24"/>
+        </w:rPr>
+        <w:t xml:space="preserve">από τη συλλογή </w:t>
+      </w:r>
+      <w:r>
+        <w:rPr>
+          <w:sz w:val="24"/>
+          <w:szCs w:val="24"/>
+          <w:lang w:val="en-GB"/>
+        </w:rPr>
+        <w:t>CISI</w:t>
+      </w:r>
+      <w:r>
+        <w:rPr>
+          <w:sz w:val="24"/>
+          <w:szCs w:val="24"/>
+        </w:rPr>
+        <w:t>.</w:t>
+      </w:r>
+      <w:r>
+        <w:rPr>
+          <w:sz w:val="24"/>
+          <w:szCs w:val="24"/>
+        </w:rPr>
+        <w:t xml:space="preserve"> </w:t>
+      </w:r>
+    </w:p>
+    <w:p>
+      <w:pPr>
+        <w:pStyle w:val="a3"/>
+        <w:rPr>
+          <w:sz w:val="24"/>
+          <w:szCs w:val="24"/>
+        </w:rPr>
+      </w:pPr>
+    </w:p>
+    <w:p>
+      <w:pPr>
+        <w:pStyle w:val="a3"/>
+        <w:rPr>
+          <w:sz w:val="24"/>
+          <w:szCs w:val="24"/>
+        </w:rPr>
+      </w:pPr>
+      <w:r>
+        <w:rPr>
+          <w:sz w:val="24"/>
+          <w:szCs w:val="24"/>
+        </w:rPr>
+        <w:t xml:space="preserve">Απόσπασμα από την εκτέλεση του </w:t>
+      </w:r>
+      <w:r>
+        <w:rPr>
+          <w:sz w:val="24"/>
+          <w:szCs w:val="24"/>
+          <w:lang w:val="en-GB"/>
+        </w:rPr>
+        <w:t>Searcher</w:t>
+      </w:r>
+      <w:r>
+        <w:rPr>
+          <w:sz w:val="24"/>
+          <w:szCs w:val="24"/>
+        </w:rPr>
+        <w:t xml:space="preserve"> </w:t>
+      </w:r>
+      <w:r>
+        <w:rPr>
+          <w:sz w:val="24"/>
+          <w:szCs w:val="24"/>
+        </w:rPr>
+        <w:t xml:space="preserve">για </w:t>
+      </w:r>
+      <w:r>
+        <w:rPr>
+          <w:sz w:val="24"/>
+          <w:szCs w:val="24"/>
+        </w:rPr>
+        <w:t>την αναζήτηση των ερωτημάτων</w:t>
+      </w:r>
+      <w:r>
+        <w:rPr>
+          <w:sz w:val="24"/>
+          <w:szCs w:val="24"/>
+        </w:rPr>
+        <w:t>.</w:t>
+      </w:r>
+    </w:p>
+    <w:p>
+      <w:pPr>
+        <w:pStyle w:val="a3"/>
+        <w:rPr>
+          <w:sz w:val="24"/>
+          <w:szCs w:val="24"/>
+        </w:rPr>
+      </w:pPr>
+      <w:r>
+        <w:rPr>
+          <w:sz w:val="24"/>
+          <w:szCs w:val="24"/>
+        </w:rPr>
+        <w:t xml:space="preserve">Βλέπουμε ότι </w:t>
+      </w:r>
+      <w:r>
+        <w:rPr>
+          <w:sz w:val="24"/>
+          <w:szCs w:val="24"/>
+        </w:rPr>
+        <w:t>αναζητούνται κείμενα σχετικά με</w:t>
+      </w:r>
+      <w:r>
+        <w:rPr>
+          <w:sz w:val="24"/>
+          <w:szCs w:val="24"/>
+        </w:rPr>
+        <w:t xml:space="preserve"> τα ερωτήματα 111 και 112 και τυπώνονται τα κείμενα και ο βαθμός ομοιότητας τους σύμφωνα με τη μορφοποίηση που δέχεται το εργαλείο </w:t>
+      </w:r>
+      <w:proofErr w:type="spellStart"/>
+      <w:r>
+        <w:rPr>
+          <w:sz w:val="24"/>
+          <w:szCs w:val="24"/>
+          <w:lang w:val="en-GB"/>
+        </w:rPr>
+        <w:t>trec</w:t>
+      </w:r>
+      <w:proofErr w:type="spellEnd"/>
+      <w:r>
+        <w:rPr>
+          <w:sz w:val="24"/>
+          <w:szCs w:val="24"/>
+        </w:rPr>
+        <w:t>_</w:t>
+      </w:r>
+      <w:r>
+        <w:rPr>
+          <w:sz w:val="24"/>
+          <w:szCs w:val="24"/>
+          <w:lang w:val="en-GB"/>
+        </w:rPr>
+        <w:t>eval</w:t>
+      </w:r>
+      <w:r>
+        <w:rPr>
+          <w:sz w:val="24"/>
+          <w:szCs w:val="24"/>
+        </w:rPr>
+        <w:t>.</w:t>
+      </w:r>
+    </w:p>
+    <w:p>
+      <w:pPr>
+        <w:pStyle w:val="a3"/>
+        <w:rPr>
+          <w:sz w:val="24"/>
+          <w:szCs w:val="24"/>
+        </w:rPr>
+      </w:pPr>
+      <w:r>
+        <w:rPr>
           <w:noProof/>
         </w:rPr>
-        <w:lastRenderedPageBreak/>
         <w:drawing>
-          <wp:inline distT="0" distB="0" distL="0" distR="0" wp14:anchorId="264E322E" wp14:editId="39D22AB7">
-            <wp:extent cx="5580380" cy="3138805"/>
-            <wp:effectExtent l="0" t="0" r="1270" b="4445"/>
-            <wp:docPr id="8" name="Εικόνα 8"/>
+          <wp:inline distT="0" distB="0" distL="0" distR="0" wp14:anchorId="17A16937" wp14:editId="6426218A">
+            <wp:extent cx="5040000" cy="2834857"/>
+            <wp:effectExtent l="0" t="0" r="8255" b="3810"/>
+            <wp:docPr id="9" name="Εικόνα 9"/>
             <wp:cNvGraphicFramePr>
               <a:graphicFrameLocks xmlns:a="http://schemas.openxmlformats.org/drawingml/2006/main" noChangeAspect="1"/>
             </wp:cNvGraphicFramePr>
@@ -918,7 +1160,7 @@
               <a:graphicData uri="http://schemas.openxmlformats.org/drawingml/2006/picture">
                 <pic:pic xmlns:pic="http://schemas.openxmlformats.org/drawingml/2006/picture">
                   <pic:nvPicPr>
-                    <pic:cNvPr id="0" name="Picture 5"/>
+                    <pic:cNvPr id="0" name="Picture 6"/>
                     <pic:cNvPicPr>
                       <a:picLocks noChangeAspect="1" noChangeArrowheads="1"/>
                     </pic:cNvPicPr>
@@ -939,7 +1181,7 @@
                   <pic:spPr bwMode="auto">
                     <a:xfrm>
                       <a:off x="0" y="0"/>
-                      <a:ext cx="5580380" cy="3138805"/>
+                      <a:ext cx="5040000" cy="2834857"/>
                     </a:xfrm>
                     <a:prstGeom prst="rect">
                       <a:avLst/>
@@ -955,14 +1197,117 @@
           </wp:inline>
         </w:drawing>
       </w:r>
+    </w:p>
+    <w:p>
+      <w:pPr>
+        <w:pStyle w:val="a3"/>
+        <w:rPr>
+          <w:sz w:val="24"/>
+          <w:szCs w:val="24"/>
+        </w:rPr>
+      </w:pPr>
+    </w:p>
+    <w:p>
+      <w:pPr>
+        <w:pStyle w:val="a3"/>
+        <w:rPr>
+          <w:sz w:val="24"/>
+          <w:szCs w:val="24"/>
+        </w:rPr>
+      </w:pPr>
+    </w:p>
+    <w:p>
+      <w:pPr>
+        <w:pStyle w:val="a3"/>
+        <w:rPr>
+          <w:sz w:val="24"/>
+          <w:szCs w:val="24"/>
+        </w:rPr>
+      </w:pPr>
+      <w:r>
+        <w:rPr>
+          <w:sz w:val="24"/>
+          <w:szCs w:val="24"/>
+        </w:rPr>
+        <w:t xml:space="preserve">Απόσπασμα από </w:t>
+      </w:r>
+      <w:r>
+        <w:rPr>
+          <w:sz w:val="24"/>
+          <w:szCs w:val="24"/>
+        </w:rPr>
+        <w:t>τα αποτελέσματα της αναζήτησης για τα πρώτα 50 κείμενα</w:t>
+      </w:r>
+      <w:r>
+        <w:rPr>
+          <w:sz w:val="24"/>
+          <w:szCs w:val="24"/>
+        </w:rPr>
+        <w:t>.</w:t>
+      </w:r>
+    </w:p>
+    <w:p>
+      <w:pPr>
+        <w:pStyle w:val="a3"/>
+        <w:rPr>
+          <w:sz w:val="24"/>
+          <w:szCs w:val="24"/>
+        </w:rPr>
+      </w:pPr>
+      <w:r>
+        <w:rPr>
+          <w:sz w:val="24"/>
+          <w:szCs w:val="24"/>
+        </w:rPr>
+        <w:t xml:space="preserve">Και πάλι η μορφοποίηση είναι συμβατή με το εργαλείο </w:t>
+      </w:r>
+      <w:proofErr w:type="spellStart"/>
+      <w:r>
+        <w:rPr>
+          <w:sz w:val="24"/>
+          <w:szCs w:val="24"/>
+          <w:lang w:val="en-GB"/>
+        </w:rPr>
+        <w:t>trec</w:t>
+      </w:r>
+      <w:proofErr w:type="spellEnd"/>
+      <w:r>
+        <w:rPr>
+          <w:sz w:val="24"/>
+          <w:szCs w:val="24"/>
+        </w:rPr>
+        <w:t>_</w:t>
+      </w:r>
+      <w:r>
+        <w:rPr>
+          <w:sz w:val="24"/>
+          <w:szCs w:val="24"/>
+          <w:lang w:val="en-GB"/>
+        </w:rPr>
+        <w:t>eval</w:t>
+      </w:r>
+      <w:r>
+        <w:rPr>
+          <w:sz w:val="24"/>
+          <w:szCs w:val="24"/>
+        </w:rPr>
+        <w:t>.</w:t>
+      </w:r>
+      <w:r>
+        <w:rPr>
+          <w:sz w:val="24"/>
+          <w:szCs w:val="24"/>
+        </w:rPr>
+        <w:t xml:space="preserve"> Παρατηρούμε ότι το πρώτο ερώτημα με κωδικό 1 έχει μέχρι 50 σχετικά κείμενα.</w:t>
+      </w:r>
       <w:r>
         <w:rPr>
           <w:noProof/>
         </w:rPr>
         <w:drawing>
-          <wp:inline distT="0" distB="0" distL="0" distR="0" wp14:anchorId="20E7E854" wp14:editId="36DFD191">
-            <wp:extent cx="5580380" cy="3138805"/>
-            <wp:effectExtent l="0" t="0" r="1270" b="4445"/>
+          <wp:inline distT="0" distB="0" distL="0" distR="0" wp14:anchorId="20E7E854" wp14:editId="218E8CD3">
+            <wp:extent cx="5040000" cy="2834857"/>
+            <wp:effectExtent l="0" t="0" r="8255" b="3810"/>
             <wp:docPr id="7" name="Εικόνα 7"/>
             <wp:cNvGraphicFramePr>
               <a:graphicFrameLocks xmlns:a="http://schemas.openxmlformats.org/drawingml/2006/main" noChangeAspect="1"/>
@@ -992,7 +1337,7 @@
                   <pic:spPr bwMode="auto">
                     <a:xfrm>
                       <a:off x="0" y="0"/>
-                      <a:ext cx="5580380" cy="3138805"/>
+                      <a:ext cx="5040000" cy="2834857"/>
                     </a:xfrm>
                     <a:prstGeom prst="rect">
                       <a:avLst/>
@@ -1010,13 +1355,117 @@
       </w:r>
       <w:r>
         <w:rPr>
+          <w:sz w:val="24"/>
+          <w:szCs w:val="24"/>
+        </w:rPr>
+        <w:t xml:space="preserve"> </w:t>
+      </w:r>
+    </w:p>
+    <w:p>
+      <w:pPr>
+        <w:pStyle w:val="a3"/>
+        <w:rPr>
+          <w:sz w:val="24"/>
+          <w:szCs w:val="24"/>
+        </w:rPr>
+      </w:pPr>
+    </w:p>
+    <w:p>
+      <w:pPr>
+        <w:pStyle w:val="a3"/>
+        <w:rPr>
+          <w:sz w:val="24"/>
+          <w:szCs w:val="24"/>
+        </w:rPr>
+      </w:pPr>
+    </w:p>
+    <w:p>
+      <w:pPr>
+        <w:pStyle w:val="a3"/>
+        <w:rPr>
+          <w:sz w:val="24"/>
+          <w:szCs w:val="24"/>
+        </w:rPr>
+      </w:pPr>
+    </w:p>
+    <w:p>
+      <w:pPr>
+        <w:pStyle w:val="a3"/>
+        <w:rPr>
+          <w:sz w:val="24"/>
+          <w:szCs w:val="24"/>
+        </w:rPr>
+      </w:pPr>
+    </w:p>
+    <w:p>
+      <w:pPr>
+        <w:pStyle w:val="a3"/>
+        <w:rPr>
+          <w:sz w:val="24"/>
+          <w:szCs w:val="24"/>
+        </w:rPr>
+      </w:pPr>
+    </w:p>
+    <w:p>
+      <w:pPr>
+        <w:pStyle w:val="a3"/>
+        <w:rPr>
+          <w:sz w:val="24"/>
+          <w:szCs w:val="24"/>
+        </w:rPr>
+      </w:pPr>
+    </w:p>
+    <w:p>
+      <w:pPr>
+        <w:pStyle w:val="a3"/>
+        <w:rPr>
+          <w:sz w:val="24"/>
+          <w:szCs w:val="24"/>
+        </w:rPr>
+      </w:pPr>
+      <w:r>
+        <w:rPr>
+          <w:sz w:val="24"/>
+          <w:szCs w:val="24"/>
+        </w:rPr>
+        <w:t xml:space="preserve">Απόσπασμα από τα αποτελέσματα της αναζήτησης για τα πρώτα </w:t>
+      </w:r>
+      <w:r>
+        <w:rPr>
+          <w:sz w:val="24"/>
+          <w:szCs w:val="24"/>
+        </w:rPr>
+        <w:t>3</w:t>
+      </w:r>
+      <w:r>
+        <w:rPr>
+          <w:sz w:val="24"/>
+          <w:szCs w:val="24"/>
+        </w:rPr>
+        <w:t xml:space="preserve">0 κείμενα. Παρατηρούμε ότι το πρώτο ερώτημα με κωδικό 1 έχει μέχρι </w:t>
+      </w:r>
+      <w:r>
+        <w:rPr>
+          <w:sz w:val="24"/>
+          <w:szCs w:val="24"/>
+        </w:rPr>
+        <w:t>3</w:t>
+      </w:r>
+      <w:r>
+        <w:rPr>
+          <w:sz w:val="24"/>
+          <w:szCs w:val="24"/>
+        </w:rPr>
+        <w:t>0 σχετικά κείμενα.</w:t>
+      </w:r>
+      <w:r>
+        <w:rPr>
           <w:noProof/>
         </w:rPr>
-        <w:lastRenderedPageBreak/>
         <w:drawing>
-          <wp:inline distT="0" distB="0" distL="0" distR="0" wp14:anchorId="7BC89B47" wp14:editId="1BC62949">
-            <wp:extent cx="5580380" cy="3138805"/>
-            <wp:effectExtent l="0" t="0" r="1270" b="4445"/>
+          <wp:inline distT="0" distB="0" distL="0" distR="0" wp14:anchorId="7BC89B47" wp14:editId="52220E02">
+            <wp:extent cx="5040000" cy="2834857"/>
+            <wp:effectExtent l="0" t="0" r="8255" b="3810"/>
             <wp:docPr id="6" name="Εικόνα 6"/>
             <wp:cNvGraphicFramePr>
               <a:graphicFrameLocks xmlns:a="http://schemas.openxmlformats.org/drawingml/2006/main" noChangeAspect="1"/>
@@ -1046,7 +1495,7 @@
                   <pic:spPr bwMode="auto">
                     <a:xfrm>
                       <a:off x="0" y="0"/>
-                      <a:ext cx="5580380" cy="3138805"/>
+                      <a:ext cx="5040000" cy="2834857"/>
                     </a:xfrm>
                     <a:prstGeom prst="rect">
                       <a:avLst/>
@@ -1064,12 +1513,45 @@
       </w:r>
       <w:r>
         <w:rPr>
+          <w:sz w:val="24"/>
+          <w:szCs w:val="24"/>
+        </w:rPr>
+        <w:t xml:space="preserve"> </w:t>
+      </w:r>
+    </w:p>
+    <w:p>
+      <w:pPr>
+        <w:pStyle w:val="a3"/>
+        <w:rPr>
+          <w:sz w:val="24"/>
+          <w:szCs w:val="24"/>
+        </w:rPr>
+      </w:pPr>
+    </w:p>
+    <w:p>
+      <w:pPr>
+        <w:pStyle w:val="a3"/>
+        <w:rPr>
+          <w:sz w:val="24"/>
+          <w:szCs w:val="24"/>
+        </w:rPr>
+      </w:pPr>
+      <w:r>
+        <w:rPr>
           <w:noProof/>
         </w:rPr>
         <w:drawing>
-          <wp:inline distT="0" distB="0" distL="0" distR="0" wp14:anchorId="59F9FEE8" wp14:editId="4C681EF1">
-            <wp:extent cx="5580380" cy="3138805"/>
-            <wp:effectExtent l="0" t="0" r="1270" b="4445"/>
+          <wp:anchor distT="0" distB="0" distL="114300" distR="114300" simplePos="0" relativeHeight="251660288" behindDoc="0" locked="0" layoutInCell="1" allowOverlap="1" wp14:anchorId="289B58CF" wp14:editId="38428763">
+            <wp:simplePos x="0" y="0"/>
+            <wp:positionH relativeFrom="column">
+              <wp:posOffset>457200</wp:posOffset>
+            </wp:positionH>
+            <wp:positionV relativeFrom="paragraph">
+              <wp:posOffset>453390</wp:posOffset>
+            </wp:positionV>
+            <wp:extent cx="5039995" cy="2834640"/>
+            <wp:effectExtent l="0" t="0" r="8255" b="3810"/>
+            <wp:wrapTopAndBottom/>
             <wp:docPr id="5" name="Εικόνα 5"/>
             <wp:cNvGraphicFramePr>
               <a:graphicFrameLocks xmlns:a="http://schemas.openxmlformats.org/drawingml/2006/main" noChangeAspect="1"/>
@@ -1099,7 +1581,7 @@
                   <pic:spPr bwMode="auto">
                     <a:xfrm>
                       <a:off x="0" y="0"/>
-                      <a:ext cx="5580380" cy="3138805"/>
+                      <a:ext cx="5039995" cy="2834640"/>
                     </a:xfrm>
                     <a:prstGeom prst="rect">
                       <a:avLst/>
@@ -1112,19 +1594,245 @@
                 </pic:pic>
               </a:graphicData>
             </a:graphic>
-          </wp:inline>
+          </wp:anchor>
         </w:drawing>
       </w:r>
       <w:r>
         <w:rPr>
+          <w:sz w:val="24"/>
+          <w:szCs w:val="24"/>
+        </w:rPr>
+        <w:t xml:space="preserve">Απόσπασμα από τα αποτελέσματα της αναζήτησης για τα πρώτα </w:t>
+      </w:r>
+      <w:r>
+        <w:rPr>
+          <w:sz w:val="24"/>
+          <w:szCs w:val="24"/>
+        </w:rPr>
+        <w:t>2</w:t>
+      </w:r>
+      <w:r>
+        <w:rPr>
+          <w:sz w:val="24"/>
+          <w:szCs w:val="24"/>
+        </w:rPr>
+        <w:t xml:space="preserve">0 κείμενα. Παρατηρούμε ότι το πρώτο ερώτημα με κωδικό 1 έχει μέχρι </w:t>
+      </w:r>
+      <w:r>
+        <w:rPr>
+          <w:sz w:val="24"/>
+          <w:szCs w:val="24"/>
+        </w:rPr>
+        <w:t>2</w:t>
+      </w:r>
+      <w:r>
+        <w:rPr>
+          <w:sz w:val="24"/>
+          <w:szCs w:val="24"/>
+        </w:rPr>
+        <w:t>0 σχετικά κείμενα.</w:t>
+      </w:r>
+      <w:r>
+        <w:rPr>
           <w:noProof/>
         </w:rPr>
+        <w:t xml:space="preserve"> </w:t>
+      </w:r>
+    </w:p>
+    <w:p>
+      <w:pPr>
+        <w:pStyle w:val="a3"/>
+        <w:rPr>
+          <w:sz w:val="24"/>
+          <w:szCs w:val="24"/>
+        </w:rPr>
+      </w:pPr>
+    </w:p>
+    <w:p>
+      <w:pPr>
+        <w:pStyle w:val="a3"/>
+        <w:rPr>
+          <w:sz w:val="24"/>
+          <w:szCs w:val="24"/>
+        </w:rPr>
+      </w:pPr>
+    </w:p>
+    <w:p>
+      <w:pPr>
+        <w:pStyle w:val="a3"/>
+        <w:rPr>
+          <w:sz w:val="24"/>
+          <w:szCs w:val="24"/>
+        </w:rPr>
+      </w:pPr>
+    </w:p>
+    <w:p>
+      <w:pPr>
+        <w:pStyle w:val="a3"/>
+        <w:rPr>
+          <w:sz w:val="24"/>
+          <w:szCs w:val="24"/>
+        </w:rPr>
+      </w:pPr>
+    </w:p>
+    <w:p>
+      <w:pPr>
+        <w:pStyle w:val="a3"/>
+        <w:rPr>
+          <w:sz w:val="24"/>
+          <w:szCs w:val="24"/>
+        </w:rPr>
+      </w:pPr>
+    </w:p>
+    <w:p>
+      <w:pPr>
+        <w:pStyle w:val="a3"/>
+        <w:rPr>
+          <w:sz w:val="24"/>
+          <w:szCs w:val="24"/>
+        </w:rPr>
+      </w:pPr>
+    </w:p>
+    <w:p>
+      <w:pPr>
+        <w:pStyle w:val="a3"/>
+        <w:rPr>
+          <w:sz w:val="24"/>
+          <w:szCs w:val="24"/>
+        </w:rPr>
+      </w:pPr>
+    </w:p>
+    <w:p>
+      <w:pPr>
+        <w:pStyle w:val="a3"/>
+        <w:rPr>
+          <w:sz w:val="24"/>
+          <w:szCs w:val="24"/>
+        </w:rPr>
+      </w:pPr>
+    </w:p>
+    <w:p>
+      <w:pPr>
+        <w:pStyle w:val="a3"/>
+        <w:numPr>
+          <w:ilvl w:val="0"/>
+          <w:numId w:val="1"/>
+        </w:numPr>
+        <w:rPr>
+          <w:sz w:val="24"/>
+          <w:szCs w:val="24"/>
+        </w:rPr>
+      </w:pPr>
+      <w:r>
+        <w:rPr>
+          <w:sz w:val="24"/>
+          <w:szCs w:val="24"/>
+        </w:rPr>
         <w:lastRenderedPageBreak/>
+        <w:t xml:space="preserve">Για την χρήση του εργαλείου </w:t>
+      </w:r>
+      <w:proofErr w:type="spellStart"/>
+      <w:r>
+        <w:rPr>
+          <w:sz w:val="24"/>
+          <w:szCs w:val="24"/>
+          <w:lang w:val="en-GB"/>
+        </w:rPr>
+        <w:t>trec</w:t>
+      </w:r>
+      <w:proofErr w:type="spellEnd"/>
+      <w:r>
+        <w:rPr>
+          <w:sz w:val="24"/>
+          <w:szCs w:val="24"/>
+        </w:rPr>
+        <w:t>_</w:t>
+      </w:r>
+      <w:r>
+        <w:rPr>
+          <w:sz w:val="24"/>
+          <w:szCs w:val="24"/>
+          <w:lang w:val="en-GB"/>
+        </w:rPr>
+        <w:t>eval</w:t>
+      </w:r>
+      <w:r>
+        <w:rPr>
+          <w:sz w:val="24"/>
+          <w:szCs w:val="24"/>
+        </w:rPr>
+        <w:t xml:space="preserve"> </w:t>
+      </w:r>
+      <w:r>
+        <w:rPr>
+          <w:sz w:val="24"/>
+          <w:szCs w:val="24"/>
+        </w:rPr>
+        <w:t xml:space="preserve">τροποποιήσαμε κατάλληλα το αρχείο </w:t>
+      </w:r>
+      <w:r>
+        <w:rPr>
+          <w:sz w:val="24"/>
+          <w:szCs w:val="24"/>
+          <w:lang w:val="en-GB"/>
+        </w:rPr>
+        <w:t>CISI</w:t>
+      </w:r>
+      <w:r>
+        <w:rPr>
+          <w:sz w:val="24"/>
+          <w:szCs w:val="24"/>
+        </w:rPr>
+        <w:t>.</w:t>
+      </w:r>
+      <w:r>
+        <w:rPr>
+          <w:sz w:val="24"/>
+          <w:szCs w:val="24"/>
+          <w:lang w:val="en-GB"/>
+        </w:rPr>
+        <w:t>REL</w:t>
+      </w:r>
+      <w:r>
+        <w:rPr>
+          <w:sz w:val="24"/>
+          <w:szCs w:val="24"/>
+        </w:rPr>
+        <w:t>. Πιο συγκεκριμένα παρατηρήσαμε ότι η τοποθέτηση των κωδικών των αρχείων ήταν λανθασμένη και πως όλες οι τιμές ομοιότητας ήταν μηδενισμένες.</w:t>
+      </w:r>
+      <w:r>
+        <w:rPr>
+          <w:sz w:val="24"/>
+          <w:szCs w:val="24"/>
+        </w:rPr>
+        <w:t xml:space="preserve"> Παρακάτω φαίνεται η τελική μορφή του </w:t>
+      </w:r>
+      <w:r>
+        <w:rPr>
+          <w:sz w:val="24"/>
+          <w:szCs w:val="24"/>
+          <w:lang w:val="en-GB"/>
+        </w:rPr>
+        <w:t>CISI.REL.</w:t>
+      </w:r>
+    </w:p>
+    <w:p>
+      <w:pPr>
+        <w:pStyle w:val="a3"/>
+        <w:rPr>
+          <w:sz w:val="24"/>
+          <w:szCs w:val="24"/>
+        </w:rPr>
+      </w:pPr>
+      <w:r>
+        <w:rPr>
+          <w:noProof/>
+        </w:rPr>
         <w:drawing>
-          <wp:inline distT="0" distB="0" distL="0" distR="0" wp14:anchorId="66B4FDE5" wp14:editId="7FD5E885">
-            <wp:extent cx="5580380" cy="3138805"/>
-            <wp:effectExtent l="0" t="0" r="1270" b="4445"/>
-            <wp:docPr id="4" name="Εικόνα 4"/>
+          <wp:inline distT="0" distB="0" distL="0" distR="0" wp14:anchorId="199A80FE" wp14:editId="5636D7A1">
+            <wp:extent cx="5040000" cy="2677715"/>
+            <wp:effectExtent l="0" t="0" r="8255" b="8890"/>
+            <wp:docPr id="1" name="Εικόνα 1"/>
             <wp:cNvGraphicFramePr>
               <a:graphicFrameLocks xmlns:a="http://schemas.openxmlformats.org/drawingml/2006/main" noChangeAspect="1"/>
             </wp:cNvGraphicFramePr>
@@ -1132,36 +1840,23 @@
               <a:graphicData uri="http://schemas.openxmlformats.org/drawingml/2006/picture">
                 <pic:pic xmlns:pic="http://schemas.openxmlformats.org/drawingml/2006/picture">
                   <pic:nvPicPr>
-                    <pic:cNvPr id="0" name="Picture 1"/>
-                    <pic:cNvPicPr>
-                      <a:picLocks noChangeAspect="1" noChangeArrowheads="1"/>
-                    </pic:cNvPicPr>
+                    <pic:cNvPr id="1" name=""/>
+                    <pic:cNvPicPr/>
                   </pic:nvPicPr>
                   <pic:blipFill>
-                    <a:blip r:embed="rId10" cstate="print">
-                      <a:extLst>
-                        <a:ext uri="{28A0092B-C50C-407E-A947-70E740481C1C}">
-                          <a14:useLocalDpi xmlns:a14="http://schemas.microsoft.com/office/drawing/2010/main" val="0"/>
-                        </a:ext>
-                      </a:extLst>
-                    </a:blip>
-                    <a:srcRect/>
+                    <a:blip r:embed="rId10"/>
                     <a:stretch>
                       <a:fillRect/>
                     </a:stretch>
                   </pic:blipFill>
-                  <pic:spPr bwMode="auto">
+                  <pic:spPr>
                     <a:xfrm>
                       <a:off x="0" y="0"/>
-                      <a:ext cx="5580380" cy="3138805"/>
+                      <a:ext cx="5040000" cy="2677715"/>
                     </a:xfrm>
                     <a:prstGeom prst="rect">
                       <a:avLst/>
                     </a:prstGeom>
-                    <a:noFill/>
-                    <a:ln>
-                      <a:noFill/>
-                    </a:ln>
                   </pic:spPr>
                 </pic:pic>
               </a:graphicData>
@@ -1169,6 +1864,689 @@
           </wp:inline>
         </w:drawing>
       </w:r>
+    </w:p>
+    <w:p>
+      <w:pPr>
+        <w:pStyle w:val="a3"/>
+        <w:rPr>
+          <w:sz w:val="24"/>
+          <w:szCs w:val="24"/>
+        </w:rPr>
+      </w:pPr>
+    </w:p>
+    <w:p>
+      <w:pPr>
+        <w:pStyle w:val="a3"/>
+        <w:rPr>
+          <w:sz w:val="24"/>
+          <w:szCs w:val="24"/>
+          <w:lang w:val="en-GB"/>
+        </w:rPr>
+      </w:pPr>
+      <w:r>
+        <w:rPr>
+          <w:sz w:val="24"/>
+          <w:szCs w:val="24"/>
+        </w:rPr>
+        <w:t xml:space="preserve">Εκτελέσαμε την εντολή </w:t>
+      </w:r>
+      <w:proofErr w:type="spellStart"/>
+      <w:r>
+        <w:rPr>
+          <w:sz w:val="24"/>
+          <w:szCs w:val="24"/>
+          <w:lang w:val="en-GB"/>
+        </w:rPr>
+        <w:t>trec</w:t>
+      </w:r>
+      <w:proofErr w:type="spellEnd"/>
+      <w:r>
+        <w:rPr>
+          <w:sz w:val="24"/>
+          <w:szCs w:val="24"/>
+        </w:rPr>
+        <w:t>_</w:t>
+      </w:r>
+      <w:r>
+        <w:rPr>
+          <w:sz w:val="24"/>
+          <w:szCs w:val="24"/>
+          <w:lang w:val="en-GB"/>
+        </w:rPr>
+        <w:t>eval</w:t>
+      </w:r>
+      <w:r>
+        <w:rPr>
+          <w:sz w:val="24"/>
+          <w:szCs w:val="24"/>
+        </w:rPr>
+        <w:t>.</w:t>
+      </w:r>
+      <w:r>
+        <w:rPr>
+          <w:sz w:val="24"/>
+          <w:szCs w:val="24"/>
+          <w:lang w:val="en-GB"/>
+        </w:rPr>
+        <w:t>exe</w:t>
+      </w:r>
+      <w:r>
+        <w:rPr>
+          <w:sz w:val="24"/>
+          <w:szCs w:val="24"/>
+        </w:rPr>
+        <w:t xml:space="preserve"> -</w:t>
+      </w:r>
+      <w:r>
+        <w:rPr>
+          <w:sz w:val="24"/>
+          <w:szCs w:val="24"/>
+          <w:lang w:val="en-GB"/>
+        </w:rPr>
+        <w:t>m</w:t>
+      </w:r>
+      <w:r>
+        <w:rPr>
+          <w:sz w:val="24"/>
+          <w:szCs w:val="24"/>
+        </w:rPr>
+        <w:t xml:space="preserve"> </w:t>
+      </w:r>
+      <w:r>
+        <w:rPr>
+          <w:sz w:val="24"/>
+          <w:szCs w:val="24"/>
+          <w:lang w:val="en-GB"/>
+        </w:rPr>
+        <w:t>all</w:t>
+      </w:r>
+      <w:r>
+        <w:rPr>
+          <w:sz w:val="24"/>
+          <w:szCs w:val="24"/>
+        </w:rPr>
+        <w:t>_</w:t>
+      </w:r>
+      <w:proofErr w:type="spellStart"/>
+      <w:r>
+        <w:rPr>
+          <w:sz w:val="24"/>
+          <w:szCs w:val="24"/>
+          <w:lang w:val="en-GB"/>
+        </w:rPr>
+        <w:t>trec</w:t>
+      </w:r>
+      <w:proofErr w:type="spellEnd"/>
+      <w:r>
+        <w:rPr>
+          <w:sz w:val="24"/>
+          <w:szCs w:val="24"/>
+        </w:rPr>
+        <w:t xml:space="preserve"> </w:t>
+      </w:r>
+      <w:r>
+        <w:rPr>
+          <w:sz w:val="24"/>
+          <w:szCs w:val="24"/>
+          <w:lang w:val="en-GB"/>
+        </w:rPr>
+        <w:t>CISI</w:t>
+      </w:r>
+      <w:r>
+        <w:rPr>
+          <w:sz w:val="24"/>
+          <w:szCs w:val="24"/>
+        </w:rPr>
+        <w:t>.</w:t>
+      </w:r>
+      <w:r>
+        <w:rPr>
+          <w:sz w:val="24"/>
+          <w:szCs w:val="24"/>
+          <w:lang w:val="en-GB"/>
+        </w:rPr>
+        <w:t>REL</w:t>
+      </w:r>
+      <w:r>
+        <w:rPr>
+          <w:sz w:val="24"/>
+          <w:szCs w:val="24"/>
+        </w:rPr>
+        <w:t xml:space="preserve"> </w:t>
+      </w:r>
+      <w:proofErr w:type="spellStart"/>
+      <w:r>
+        <w:rPr>
+          <w:sz w:val="24"/>
+          <w:szCs w:val="24"/>
+          <w:lang w:val="en-GB"/>
+        </w:rPr>
+        <w:t>resultsCISI</w:t>
+      </w:r>
+      <w:proofErr w:type="spellEnd"/>
+      <w:r>
+        <w:rPr>
+          <w:sz w:val="24"/>
+          <w:szCs w:val="24"/>
+        </w:rPr>
+        <w:t>_50.</w:t>
+      </w:r>
+      <w:r>
+        <w:rPr>
+          <w:sz w:val="24"/>
+          <w:szCs w:val="24"/>
+          <w:lang w:val="en-GB"/>
+        </w:rPr>
+        <w:t>txt</w:t>
+      </w:r>
+    </w:p>
+    <w:p>
+      <w:pPr>
+        <w:pStyle w:val="a3"/>
+        <w:rPr>
+          <w:sz w:val="24"/>
+          <w:szCs w:val="24"/>
+        </w:rPr>
+      </w:pPr>
+      <w:r>
+        <w:rPr>
+          <w:noProof/>
+        </w:rPr>
+        <w:drawing>
+          <wp:inline distT="0" distB="0" distL="0" distR="0" wp14:anchorId="01B4DB7C" wp14:editId="63429468">
+            <wp:extent cx="5040000" cy="3170933"/>
+            <wp:effectExtent l="0" t="0" r="8255" b="0"/>
+            <wp:docPr id="2" name="Εικόνα 2"/>
+            <wp:cNvGraphicFramePr>
+              <a:graphicFrameLocks xmlns:a="http://schemas.openxmlformats.org/drawingml/2006/main" noChangeAspect="1"/>
+            </wp:cNvGraphicFramePr>
+            <a:graphic xmlns:a="http://schemas.openxmlformats.org/drawingml/2006/main">
+              <a:graphicData uri="http://schemas.openxmlformats.org/drawingml/2006/picture">
+                <pic:pic xmlns:pic="http://schemas.openxmlformats.org/drawingml/2006/picture">
+                  <pic:nvPicPr>
+                    <pic:cNvPr id="1" name=""/>
+                    <pic:cNvPicPr/>
+                  </pic:nvPicPr>
+                  <pic:blipFill>
+                    <a:blip r:embed="rId11"/>
+                    <a:stretch>
+                      <a:fillRect/>
+                    </a:stretch>
+                  </pic:blipFill>
+                  <pic:spPr>
+                    <a:xfrm>
+                      <a:off x="0" y="0"/>
+                      <a:ext cx="5040000" cy="3170933"/>
+                    </a:xfrm>
+                    <a:prstGeom prst="rect">
+                      <a:avLst/>
+                    </a:prstGeom>
+                  </pic:spPr>
+                </pic:pic>
+              </a:graphicData>
+            </a:graphic>
+          </wp:inline>
+        </w:drawing>
+      </w:r>
+    </w:p>
+    <w:p>
+      <w:pPr>
+        <w:pStyle w:val="a3"/>
+        <w:rPr>
+          <w:sz w:val="24"/>
+          <w:szCs w:val="24"/>
+        </w:rPr>
+      </w:pPr>
+    </w:p>
+    <w:tbl>
+      <w:tblPr>
+        <w:tblStyle w:val="a5"/>
+        <w:tblW w:w="0" w:type="auto"/>
+        <w:tblInd w:w="720" w:type="dxa"/>
+        <w:tblLook w:val="04A0" w:firstRow="1" w:lastRow="0" w:firstColumn="1" w:lastColumn="0" w:noHBand="0" w:noVBand="1"/>
+      </w:tblPr>
+      <w:tblGrid>
+        <w:gridCol w:w="1656"/>
+        <w:gridCol w:w="1599"/>
+        <w:gridCol w:w="1601"/>
+        <w:gridCol w:w="1601"/>
+        <w:gridCol w:w="1601"/>
+      </w:tblGrid>
+      <w:tr>
+        <w:tc>
+          <w:tcPr>
+            <w:tcW w:w="1755" w:type="dxa"/>
+          </w:tcPr>
+          <w:p>
+            <w:pPr>
+              <w:pStyle w:val="a3"/>
+              <w:ind w:left="0"/>
+              <w:rPr>
+                <w:sz w:val="24"/>
+                <w:szCs w:val="24"/>
+              </w:rPr>
+            </w:pPr>
+          </w:p>
+        </w:tc>
+        <w:tc>
+          <w:tcPr>
+            <w:tcW w:w="1755" w:type="dxa"/>
+          </w:tcPr>
+          <w:p>
+            <w:pPr>
+              <w:pStyle w:val="a3"/>
+              <w:ind w:left="0"/>
+              <w:rPr>
+                <w:sz w:val="24"/>
+                <w:szCs w:val="24"/>
+                <w:lang w:val="en-GB"/>
+              </w:rPr>
+            </w:pPr>
+            <w:r>
+              <w:rPr>
+                <w:sz w:val="24"/>
+                <w:szCs w:val="24"/>
+                <w:lang w:val="en-GB"/>
+              </w:rPr>
+              <w:t>k=5</w:t>
+            </w:r>
+          </w:p>
+        </w:tc>
+        <w:tc>
+          <w:tcPr>
+            <w:tcW w:w="1756" w:type="dxa"/>
+          </w:tcPr>
+          <w:p>
+            <w:pPr>
+              <w:pStyle w:val="a3"/>
+              <w:ind w:left="0"/>
+              <w:rPr>
+                <w:sz w:val="24"/>
+                <w:szCs w:val="24"/>
+                <w:lang w:val="en-GB"/>
+              </w:rPr>
+            </w:pPr>
+            <w:r>
+              <w:rPr>
+                <w:sz w:val="24"/>
+                <w:szCs w:val="24"/>
+                <w:lang w:val="en-GB"/>
+              </w:rPr>
+              <w:t>k=10</w:t>
+            </w:r>
+          </w:p>
+        </w:tc>
+        <w:tc>
+          <w:tcPr>
+            <w:tcW w:w="1756" w:type="dxa"/>
+          </w:tcPr>
+          <w:p>
+            <w:pPr>
+              <w:pStyle w:val="a3"/>
+              <w:ind w:left="0"/>
+              <w:rPr>
+                <w:sz w:val="24"/>
+                <w:szCs w:val="24"/>
+                <w:lang w:val="en-GB"/>
+              </w:rPr>
+            </w:pPr>
+            <w:r>
+              <w:rPr>
+                <w:sz w:val="24"/>
+                <w:szCs w:val="24"/>
+                <w:lang w:val="en-GB"/>
+              </w:rPr>
+              <w:t>k=15</w:t>
+            </w:r>
+          </w:p>
+        </w:tc>
+        <w:tc>
+          <w:tcPr>
+            <w:tcW w:w="1756" w:type="dxa"/>
+          </w:tcPr>
+          <w:p>
+            <w:pPr>
+              <w:pStyle w:val="a3"/>
+              <w:ind w:left="0"/>
+              <w:rPr>
+                <w:sz w:val="24"/>
+                <w:szCs w:val="24"/>
+                <w:lang w:val="en-GB"/>
+              </w:rPr>
+            </w:pPr>
+            <w:r>
+              <w:rPr>
+                <w:sz w:val="24"/>
+                <w:szCs w:val="24"/>
+                <w:lang w:val="en-GB"/>
+              </w:rPr>
+              <w:t>k=20</w:t>
+            </w:r>
+          </w:p>
+        </w:tc>
+      </w:tr>
+      <w:tr>
+        <w:tc>
+          <w:tcPr>
+            <w:tcW w:w="1755" w:type="dxa"/>
+          </w:tcPr>
+          <w:p>
+            <w:pPr>
+              <w:pStyle w:val="a3"/>
+              <w:ind w:left="0"/>
+              <w:rPr>
+                <w:sz w:val="24"/>
+                <w:szCs w:val="24"/>
+                <w:lang w:val="en-GB"/>
+              </w:rPr>
+            </w:pPr>
+            <w:proofErr w:type="spellStart"/>
+            <w:r>
+              <w:rPr>
+                <w:sz w:val="24"/>
+                <w:szCs w:val="24"/>
+                <w:lang w:val="en-GB"/>
+              </w:rPr>
+              <w:t>avgPre@k</w:t>
+            </w:r>
+            <w:proofErr w:type="spellEnd"/>
+          </w:p>
+        </w:tc>
+        <w:tc>
+          <w:tcPr>
+            <w:tcW w:w="1755" w:type="dxa"/>
+          </w:tcPr>
+          <w:p>
+            <w:pPr>
+              <w:pStyle w:val="a3"/>
+              <w:ind w:left="0"/>
+              <w:rPr>
+                <w:sz w:val="24"/>
+                <w:szCs w:val="24"/>
+                <w:lang w:val="en-GB"/>
+              </w:rPr>
+            </w:pPr>
+            <w:r>
+              <w:rPr>
+                <w:sz w:val="24"/>
+                <w:szCs w:val="24"/>
+                <w:lang w:val="en-GB"/>
+              </w:rPr>
+              <w:t>0.3974</w:t>
+            </w:r>
+          </w:p>
+        </w:tc>
+        <w:tc>
+          <w:tcPr>
+            <w:tcW w:w="1756" w:type="dxa"/>
+          </w:tcPr>
+          <w:p>
+            <w:pPr>
+              <w:pStyle w:val="a3"/>
+              <w:ind w:left="0"/>
+              <w:rPr>
+                <w:sz w:val="24"/>
+                <w:szCs w:val="24"/>
+                <w:lang w:val="en-GB"/>
+              </w:rPr>
+            </w:pPr>
+            <w:r>
+              <w:rPr>
+                <w:sz w:val="24"/>
+                <w:szCs w:val="24"/>
+                <w:lang w:val="en-GB"/>
+              </w:rPr>
+              <w:t>0.3368</w:t>
+            </w:r>
+          </w:p>
+        </w:tc>
+        <w:tc>
+          <w:tcPr>
+            <w:tcW w:w="1756" w:type="dxa"/>
+          </w:tcPr>
+          <w:p>
+            <w:pPr>
+              <w:pStyle w:val="a3"/>
+              <w:ind w:left="0"/>
+              <w:rPr>
+                <w:sz w:val="24"/>
+                <w:szCs w:val="24"/>
+                <w:lang w:val="en-GB"/>
+              </w:rPr>
+            </w:pPr>
+            <w:r>
+              <w:rPr>
+                <w:sz w:val="24"/>
+                <w:szCs w:val="24"/>
+                <w:lang w:val="en-GB"/>
+              </w:rPr>
+              <w:t>0.2886</w:t>
+            </w:r>
+          </w:p>
+        </w:tc>
+        <w:tc>
+          <w:tcPr>
+            <w:tcW w:w="1756" w:type="dxa"/>
+          </w:tcPr>
+          <w:p>
+            <w:pPr>
+              <w:pStyle w:val="a3"/>
+              <w:ind w:left="0"/>
+              <w:rPr>
+                <w:sz w:val="24"/>
+                <w:szCs w:val="24"/>
+                <w:lang w:val="en-GB"/>
+              </w:rPr>
+            </w:pPr>
+            <w:r>
+              <w:rPr>
+                <w:sz w:val="24"/>
+                <w:szCs w:val="24"/>
+                <w:lang w:val="en-GB"/>
+              </w:rPr>
+              <w:t>0.2592</w:t>
+            </w:r>
+          </w:p>
+        </w:tc>
+      </w:tr>
+    </w:tbl>
+    <w:p>
+      <w:pPr>
+        <w:pStyle w:val="a3"/>
+        <w:rPr>
+          <w:sz w:val="24"/>
+          <w:szCs w:val="24"/>
+        </w:rPr>
+      </w:pPr>
+    </w:p>
+    <w:p>
+      <w:pPr>
+        <w:pStyle w:val="a3"/>
+        <w:rPr>
+          <w:sz w:val="24"/>
+          <w:szCs w:val="24"/>
+          <w:lang w:val="en-GB"/>
+        </w:rPr>
+      </w:pPr>
+      <w:r>
+        <w:rPr>
+          <w:sz w:val="24"/>
+          <w:szCs w:val="24"/>
+        </w:rPr>
+        <w:t>Επιπλέον</w:t>
+      </w:r>
+      <w:r>
+        <w:rPr>
+          <w:sz w:val="24"/>
+          <w:szCs w:val="24"/>
+          <w:lang w:val="en-GB"/>
+        </w:rPr>
+        <w:t xml:space="preserve"> </w:t>
+      </w:r>
+      <w:r>
+        <w:rPr>
+          <w:sz w:val="24"/>
+          <w:szCs w:val="24"/>
+        </w:rPr>
+        <w:t>η</w:t>
+      </w:r>
+      <w:r>
+        <w:rPr>
+          <w:sz w:val="24"/>
+          <w:szCs w:val="24"/>
+          <w:lang w:val="en-GB"/>
+        </w:rPr>
+        <w:t xml:space="preserve"> </w:t>
+      </w:r>
+      <w:r>
+        <w:rPr>
+          <w:sz w:val="24"/>
+          <w:szCs w:val="24"/>
+        </w:rPr>
+        <w:t>τιμή</w:t>
+      </w:r>
+      <w:r>
+        <w:rPr>
+          <w:sz w:val="24"/>
+          <w:szCs w:val="24"/>
+          <w:lang w:val="en-GB"/>
+        </w:rPr>
+        <w:t xml:space="preserve"> </w:t>
+      </w:r>
+      <w:r>
+        <w:rPr>
+          <w:sz w:val="24"/>
+          <w:szCs w:val="24"/>
+        </w:rPr>
+        <w:t>του</w:t>
+      </w:r>
+      <w:r>
+        <w:rPr>
+          <w:sz w:val="24"/>
+          <w:szCs w:val="24"/>
+          <w:lang w:val="en-GB"/>
+        </w:rPr>
+        <w:t xml:space="preserve"> </w:t>
+      </w:r>
+      <w:r>
+        <w:rPr>
+          <w:sz w:val="24"/>
+          <w:szCs w:val="24"/>
+          <w:lang w:val="en-GB"/>
+        </w:rPr>
+        <w:t>mean</w:t>
+      </w:r>
+      <w:r>
+        <w:rPr>
+          <w:sz w:val="24"/>
+          <w:szCs w:val="24"/>
+          <w:lang w:val="en-GB"/>
+        </w:rPr>
+        <w:t xml:space="preserve"> </w:t>
+      </w:r>
+      <w:r>
+        <w:rPr>
+          <w:sz w:val="24"/>
+          <w:szCs w:val="24"/>
+          <w:lang w:val="en-GB"/>
+        </w:rPr>
+        <w:t>average</w:t>
+      </w:r>
+      <w:r>
+        <w:rPr>
+          <w:sz w:val="24"/>
+          <w:szCs w:val="24"/>
+          <w:lang w:val="en-GB"/>
+        </w:rPr>
+        <w:t xml:space="preserve"> </w:t>
+      </w:r>
+      <w:r>
+        <w:rPr>
+          <w:sz w:val="24"/>
+          <w:szCs w:val="24"/>
+          <w:lang w:val="en-GB"/>
+        </w:rPr>
+        <w:t xml:space="preserve">precision (map) </w:t>
+      </w:r>
+      <w:r>
+        <w:rPr>
+          <w:sz w:val="24"/>
+          <w:szCs w:val="24"/>
+        </w:rPr>
+        <w:t xml:space="preserve">είναι 0.1299 </w:t>
+      </w:r>
+    </w:p>
+    <w:p>
+      <w:pPr>
+        <w:pStyle w:val="a3"/>
+        <w:rPr>
+          <w:sz w:val="24"/>
+          <w:szCs w:val="24"/>
+        </w:rPr>
+      </w:pPr>
+    </w:p>
+    <w:p>
+      <w:pPr>
+        <w:pStyle w:val="a3"/>
+        <w:rPr>
+          <w:sz w:val="24"/>
+          <w:szCs w:val="24"/>
+        </w:rPr>
+      </w:pPr>
+    </w:p>
+    <w:p>
+      <w:pPr>
+        <w:pStyle w:val="a3"/>
+        <w:rPr>
+          <w:sz w:val="24"/>
+          <w:szCs w:val="24"/>
+        </w:rPr>
+      </w:pPr>
+    </w:p>
+    <w:p>
+      <w:pPr>
+        <w:pStyle w:val="a3"/>
+        <w:rPr>
+          <w:sz w:val="24"/>
+          <w:szCs w:val="24"/>
+        </w:rPr>
+      </w:pPr>
+      <w:r>
+        <w:rPr>
+          <w:sz w:val="24"/>
+          <w:szCs w:val="24"/>
+        </w:rPr>
+        <w:lastRenderedPageBreak/>
+        <w:t>Πηγές:</w:t>
+      </w:r>
+    </w:p>
+    <w:p>
+      <w:pPr>
+        <w:pStyle w:val="a3"/>
+        <w:rPr>
+          <w:sz w:val="24"/>
+          <w:szCs w:val="24"/>
+        </w:rPr>
+      </w:pPr>
+      <w:hyperlink r:id="rId12" w:history="1">
+        <w:r>
+          <w:rPr>
+            <w:rStyle w:val="-"/>
+            <w:sz w:val="24"/>
+            <w:szCs w:val="24"/>
+          </w:rPr>
+          <w:t>http://www.rafaelglater.com/en/post/learn-how-to-use-trec_eval-to-evaluate-your-information-retrieval-system</w:t>
+        </w:r>
+      </w:hyperlink>
+    </w:p>
+    <w:p>
+      <w:pPr>
+        <w:pStyle w:val="a3"/>
+        <w:rPr>
+          <w:sz w:val="24"/>
+          <w:szCs w:val="24"/>
+        </w:rPr>
+      </w:pPr>
     </w:p>
     <w:sectPr>
       <w:pgSz w:w="11906" w:h="16838"/>
@@ -1181,7 +2559,7 @@
 </file>
 
 <file path=word/numbering.xml><?xml version="1.0" encoding="utf-8"?>
-<w:numbering xmlns:wpc="http://schemas.microsoft.com/office/word/2010/wordprocessingCanvas" xmlns:cx="http://schemas.microsoft.com/office/drawing/2014/chartex" xmlns:cx1="http://schemas.microsoft.com/office/drawing/2015/9/8/chartex" xmlns:cx2="http://schemas.microsoft.com/office/drawing/2015/10/21/chartex" xmlns:cx3="http://schemas.microsoft.com/office/drawing/2016/5/9/chartex" xmlns:cx4="http://schemas.microsoft.com/office/drawing/2016/5/10/chartex" xmlns:cx5="http://schemas.microsoft.com/office/drawing/2016/5/11/chartex" xmlns:cx6="http://schemas.microsoft.com/office/drawing/2016/5/12/chartex" xmlns:cx7="http://schemas.microsoft.com/office/drawing/2016/5/13/chartex" xmlns:cx8="http://schemas.microsoft.com/office/drawing/2016/5/14/chartex" xmlns:mc="http://schemas.openxmlformats.org/markup-compatibility/2006" xmlns:aink="http://schemas.microsoft.com/office/drawing/2016/ink" xmlns:am3d="http://schemas.microsoft.com/office/drawing/2017/model3d" xmlns:o="urn:schemas-microsoft-com:office:office" xmlns:r="http://schemas.openxmlformats.org/officeDocument/2006/relationships" xmlns:m="http://schemas.openxmlformats.org/officeDocument/2006/math" xmlns:v="urn:schemas-microsoft-com:vml" xmlns:wp14="http://schemas.microsoft.com/office/word/2010/wordprocessingDrawing" xmlns:wp="http://schemas.openxmlformats.org/drawingml/2006/wordprocessingDrawing" xmlns:w10="urn:schemas-microsoft-com:office:word" xmlns:w="http://schemas.openxmlformats.org/wordprocessingml/2006/main" xmlns:w14="http://schemas.microsoft.com/office/word/2010/wordml" xmlns:w15="http://schemas.microsoft.com/office/word/2012/wordml" xmlns:w16cex="http://schemas.microsoft.com/office/word/2018/wordml/cex" xmlns:w16cid="http://schemas.microsoft.com/office/word/2016/wordml/cid" xmlns:w16="http://schemas.microsoft.com/office/word/2018/wordml" xmlns:w16sdtdh="http://schemas.microsoft.com/office/word/2020/wordml/sdtdatahash" xmlns:w16se="http://schemas.microsoft.com/office/word/2015/wordml/symex" xmlns:wpg="http://schemas.microsoft.com/office/word/2010/wordprocessingGroup" xmlns:wpi="http://schemas.microsoft.com/office/word/2010/wordprocessingInk" xmlns:wne="http://schemas.microsoft.com/office/word/2006/wordml" xmlns:wps="http://schemas.microsoft.com/office/word/2010/wordprocessingShape" mc:Ignorable="w14 w15 w16se w16cid w16 w16cex w16sdtdh wp14">
+<w:numbering xmlns:wpc="http://schemas.microsoft.com/office/word/2010/wordprocessingCanvas" xmlns:cx="http://schemas.microsoft.com/office/drawing/2014/chartex" xmlns:cx1="http://schemas.microsoft.com/office/drawing/2015/9/8/chartex" xmlns:cx2="http://schemas.microsoft.com/office/drawing/2015/10/21/chartex" xmlns:cx3="http://schemas.microsoft.com/office/drawing/2016/5/9/chartex" xmlns:cx4="http://schemas.microsoft.com/office/drawing/2016/5/10/chartex" xmlns:cx5="http://schemas.microsoft.com/office/drawing/2016/5/11/chartex" xmlns:cx6="http://schemas.microsoft.com/office/drawing/2016/5/12/chartex" xmlns:cx7="http://schemas.microsoft.com/office/drawing/2016/5/13/chartex" xmlns:cx8="http://schemas.microsoft.com/office/drawing/2016/5/14/chartex" xmlns:mc="http://schemas.openxmlformats.org/markup-compatibility/2006" xmlns:aink="http://schemas.microsoft.com/office/drawing/2016/ink" xmlns:am3d="http://schemas.microsoft.com/office/drawing/2017/model3d" xmlns:o="urn:schemas-microsoft-com:office:office" xmlns:r="http://schemas.openxmlformats.org/officeDocument/2006/relationships" xmlns:m="http://schemas.openxmlformats.org/officeDocument/2006/math" xmlns:v="urn:schemas-microsoft-com:vml" xmlns:wp14="http://schemas.microsoft.com/office/word/2010/wordprocessingDrawing" xmlns:wp="http://schemas.openxmlformats.org/drawingml/2006/wordprocessingDrawing" xmlns:w10="urn:schemas-microsoft-com:office:word" xmlns:w="http://schemas.openxmlformats.org/wordprocessingml/2006/main" xmlns:w14="http://schemas.microsoft.com/office/word/2010/wordml" xmlns:w15="http://schemas.microsoft.com/office/word/2012/wordml" xmlns:w16cex="http://schemas.microsoft.com/office/word/2018/wordml/cex" xmlns:w16cid="http://schemas.microsoft.com/office/word/2016/wordml/cid" xmlns:w16="http://schemas.microsoft.com/office/word/2018/wordml" xmlns:w16se="http://schemas.microsoft.com/office/word/2015/wordml/symex" xmlns:wpg="http://schemas.microsoft.com/office/word/2010/wordprocessingGroup" xmlns:wpi="http://schemas.microsoft.com/office/word/2010/wordprocessingInk" xmlns:wne="http://schemas.microsoft.com/office/word/2006/wordml" xmlns:wps="http://schemas.microsoft.com/office/word/2010/wordprocessingShape" mc:Ignorable="w14 w15 w16se w16cid w16 w16cex wp14">
   <w:abstractNum w:abstractNumId="0" w15:restartNumberingAfterBreak="0">
     <w:nsid w:val="3656515E"/>
     <w:multiLevelType w:val="hybridMultilevel"/>
@@ -1278,7 +2656,7 @@
 </file>
 
 <file path=word/styles.xml><?xml version="1.0" encoding="utf-8"?>
-<w:styles xmlns:mc="http://schemas.openxmlformats.org/markup-compatibility/2006" xmlns:r="http://schemas.openxmlformats.org/officeDocument/2006/relationships" xmlns:w="http://schemas.openxmlformats.org/wordprocessingml/2006/main" xmlns:w14="http://schemas.microsoft.com/office/word/2010/wordml" xmlns:w15="http://schemas.microsoft.com/office/word/2012/wordml" xmlns:w16cex="http://schemas.microsoft.com/office/word/2018/wordml/cex" xmlns:w16cid="http://schemas.microsoft.com/office/word/2016/wordml/cid" xmlns:w16="http://schemas.microsoft.com/office/word/2018/wordml" xmlns:w16sdtdh="http://schemas.microsoft.com/office/word/2020/wordml/sdtdatahash" xmlns:w16se="http://schemas.microsoft.com/office/word/2015/wordml/symex" mc:Ignorable="w14 w15 w16se w16cid w16 w16cex w16sdtdh">
+<w:styles xmlns:mc="http://schemas.openxmlformats.org/markup-compatibility/2006" xmlns:r="http://schemas.openxmlformats.org/officeDocument/2006/relationships" xmlns:w="http://schemas.openxmlformats.org/wordprocessingml/2006/main" xmlns:w14="http://schemas.microsoft.com/office/word/2010/wordml" xmlns:w15="http://schemas.microsoft.com/office/word/2012/wordml" xmlns:w16cex="http://schemas.microsoft.com/office/word/2018/wordml/cex" xmlns:w16cid="http://schemas.microsoft.com/office/word/2016/wordml/cid" xmlns:w16="http://schemas.microsoft.com/office/word/2018/wordml" xmlns:w16se="http://schemas.microsoft.com/office/word/2015/wordml/symex" mc:Ignorable="w14 w15 w16se w16cid w16 w16cex">
   <w:docDefaults>
     <w:rPrDefault>
       <w:rPr>
@@ -1749,6 +3127,48 @@
       <w:szCs w:val="56"/>
     </w:rPr>
   </w:style>
+  <w:style w:type="table" w:styleId="a5">
+    <w:name w:val="Table Grid"/>
+    <w:basedOn w:val="a1"/>
+    <w:uiPriority w:val="39"/>
+    <w:rsid w:val="007B5737"/>
+    <w:pPr>
+      <w:spacing w:after="0" w:line="240" w:lineRule="auto"/>
+    </w:pPr>
+    <w:tblPr>
+      <w:tblBorders>
+        <w:top w:val="single" w:sz="4" w:space="0" w:color="auto"/>
+        <w:left w:val="single" w:sz="4" w:space="0" w:color="auto"/>
+        <w:bottom w:val="single" w:sz="4" w:space="0" w:color="auto"/>
+        <w:right w:val="single" w:sz="4" w:space="0" w:color="auto"/>
+        <w:insideH w:val="single" w:sz="4" w:space="0" w:color="auto"/>
+        <w:insideV w:val="single" w:sz="4" w:space="0" w:color="auto"/>
+      </w:tblBorders>
+    </w:tblPr>
+  </w:style>
+  <w:style w:type="character" w:styleId="-">
+    <w:name w:val="Hyperlink"/>
+    <w:basedOn w:val="a0"/>
+    <w:uiPriority w:val="99"/>
+    <w:unhideWhenUsed/>
+    <w:rsid w:val="00643665"/>
+    <w:rPr>
+      <w:color w:val="0563C1" w:themeColor="hyperlink"/>
+      <w:u w:val="single"/>
+    </w:rPr>
+  </w:style>
+  <w:style w:type="character" w:styleId="a6">
+    <w:name w:val="Unresolved Mention"/>
+    <w:basedOn w:val="a0"/>
+    <w:uiPriority w:val="99"/>
+    <w:semiHidden/>
+    <w:unhideWhenUsed/>
+    <w:rsid w:val="00643665"/>
+    <w:rPr>
+      <w:color w:val="605E5C"/>
+      <w:shd w:val="clear" w:color="auto" w:fill="E1DFDD"/>
+    </w:rPr>
+  </w:style>
 </w:styles>
 </file>
 

</xml_diff>

<commit_message>
diagram to report but need more
</commit_message>
<xml_diff>
--- a/Phase1/3170042_3170115.docx
+++ b/Phase1/3170042_3170115.docx
@@ -2557,6 +2557,26 @@
           <w:szCs w:val="24"/>
         </w:rPr>
       </w:pPr>
+      <w:r>
+        <w:rPr>
+          <w:noProof/>
+          <w:sz w:val="24"/>
+          <w:szCs w:val="24"/>
+        </w:rPr>
+        <w:drawing>
+          <wp:inline distT="0" distB="0" distL="0" distR="0" wp14:anchorId="503F45B9" wp14:editId="392B5312">
+            <wp:extent cx="5486400" cy="3200400"/>
+            <wp:effectExtent l="0" t="0" r="0" b="0"/>
+            <wp:docPr id="3" name="Γράφημα 3"/>
+            <wp:cNvGraphicFramePr/>
+            <a:graphic xmlns:a="http://schemas.openxmlformats.org/drawingml/2006/main">
+              <a:graphicData uri="http://schemas.openxmlformats.org/drawingml/2006/chart">
+                <c:chart xmlns:c="http://schemas.openxmlformats.org/drawingml/2006/chart" xmlns:r="http://schemas.openxmlformats.org/officeDocument/2006/relationships" r:id="rId12"/>
+              </a:graphicData>
+            </a:graphic>
+          </wp:inline>
+        </w:drawing>
+      </w:r>
     </w:p>
     <w:p>
       <w:pPr>
@@ -2566,6 +2586,15 @@
           <w:szCs w:val="24"/>
         </w:rPr>
       </w:pPr>
+    </w:p>
+    <w:p>
+      <w:pPr>
+        <w:pStyle w:val="a3"/>
+        <w:rPr>
+          <w:sz w:val="24"/>
+          <w:szCs w:val="24"/>
+        </w:rPr>
+      </w:pPr>
       <w:r>
         <w:rPr>
           <w:sz w:val="24"/>
@@ -2578,11 +2607,12 @@
       <w:pPr>
         <w:pStyle w:val="a3"/>
         <w:rPr>
-          <w:sz w:val="24"/>
-          <w:szCs w:val="24"/>
-        </w:rPr>
-      </w:pPr>
-      <w:hyperlink r:id="rId12" w:history="1">
+          <w:rStyle w:val="-"/>
+          <w:sz w:val="24"/>
+          <w:szCs w:val="24"/>
+        </w:rPr>
+      </w:pPr>
+      <w:hyperlink r:id="rId13" w:history="1">
         <w:r>
           <w:rPr>
             <w:rStyle w:val="-"/>
@@ -2597,10 +2627,40 @@
       <w:pPr>
         <w:pStyle w:val="a3"/>
         <w:rPr>
-          <w:sz w:val="24"/>
-          <w:szCs w:val="24"/>
-        </w:rPr>
-      </w:pPr>
+          <w:rStyle w:val="-"/>
+          <w:sz w:val="24"/>
+          <w:szCs w:val="24"/>
+        </w:rPr>
+      </w:pPr>
+    </w:p>
+    <w:p>
+      <w:pPr>
+        <w:pStyle w:val="a3"/>
+        <w:rPr>
+          <w:sz w:val="24"/>
+          <w:szCs w:val="24"/>
+        </w:rPr>
+      </w:pPr>
+      <w:r>
+        <w:rPr>
+          <w:noProof/>
+          <w:sz w:val="24"/>
+          <w:szCs w:val="24"/>
+        </w:rPr>
+        <w:drawing>
+          <wp:inline distT="0" distB="0" distL="0" distR="0" wp14:anchorId="3D7FF7F5" wp14:editId="6A9EA06E">
+            <wp:extent cx="4069080" cy="2202180"/>
+            <wp:effectExtent l="0" t="0" r="7620" b="7620"/>
+            <wp:docPr id="4" name="Γράφημα 4"/>
+            <wp:cNvGraphicFramePr/>
+            <a:graphic xmlns:a="http://schemas.openxmlformats.org/drawingml/2006/main">
+              <a:graphicData uri="http://schemas.openxmlformats.org/drawingml/2006/chart">
+                <c:chart xmlns:c="http://schemas.openxmlformats.org/drawingml/2006/chart" xmlns:r="http://schemas.openxmlformats.org/officeDocument/2006/relationships" r:id="rId14"/>
+              </a:graphicData>
+            </a:graphic>
+          </wp:inline>
+        </w:drawing>
+      </w:r>
     </w:p>
     <w:sectPr>
       <w:pgSz w:w="11906" w:h="16838"/>
@@ -3226,6 +3286,2141 @@
 </w:styles>
 </file>
 
+<file path=word/charts/chart1.xml><?xml version="1.0" encoding="utf-8"?>
+<c:chartSpace xmlns:c="http://schemas.openxmlformats.org/drawingml/2006/chart" xmlns:a="http://schemas.openxmlformats.org/drawingml/2006/main" xmlns:r="http://schemas.openxmlformats.org/officeDocument/2006/relationships" xmlns:c16r2="http://schemas.microsoft.com/office/drawing/2015/06/chart">
+  <c:date1904 val="0"/>
+  <c:lang val="el-GR"/>
+  <c:roundedCorners val="0"/>
+  <mc:AlternateContent xmlns:mc="http://schemas.openxmlformats.org/markup-compatibility/2006">
+    <mc:Choice xmlns:c14="http://schemas.microsoft.com/office/drawing/2007/8/2/chart" Requires="c14">
+      <c14:style val="102"/>
+    </mc:Choice>
+    <mc:Fallback>
+      <c:style val="2"/>
+    </mc:Fallback>
+  </mc:AlternateContent>
+  <c:chart>
+    <c:autoTitleDeleted val="0"/>
+    <c:plotArea>
+      <c:layout>
+        <c:manualLayout>
+          <c:layoutTarget val="inner"/>
+          <c:xMode val="edge"/>
+          <c:yMode val="edge"/>
+          <c:x val="2.0833333333333332E-2"/>
+          <c:y val="0.10714285714285714"/>
+          <c:w val="0.94907407407407407"/>
+          <c:h val="0.77351831021122364"/>
+        </c:manualLayout>
+      </c:layout>
+      <c:lineChart>
+        <c:grouping val="standard"/>
+        <c:varyColors val="0"/>
+        <c:ser>
+          <c:idx val="0"/>
+          <c:order val="0"/>
+          <c:tx>
+            <c:strRef>
+              <c:f>Φύλλο1!$B$1</c:f>
+              <c:strCache>
+                <c:ptCount val="1"/>
+                <c:pt idx="0">
+                  <c:v>avgPre@k</c:v>
+                </c:pt>
+              </c:strCache>
+            </c:strRef>
+          </c:tx>
+          <c:spPr>
+            <a:ln w="31750" cap="rnd">
+              <a:solidFill>
+                <a:schemeClr val="accent1"/>
+              </a:solidFill>
+              <a:round/>
+            </a:ln>
+            <a:effectLst/>
+          </c:spPr>
+          <c:marker>
+            <c:symbol val="circle"/>
+            <c:size val="17"/>
+            <c:spPr>
+              <a:solidFill>
+                <a:schemeClr val="accent1"/>
+              </a:solidFill>
+              <a:ln>
+                <a:noFill/>
+              </a:ln>
+              <a:effectLst/>
+            </c:spPr>
+          </c:marker>
+          <c:dLbls>
+            <c:spPr>
+              <a:solidFill>
+                <a:schemeClr val="accent1"/>
+              </a:solidFill>
+              <a:ln>
+                <a:solidFill>
+                  <a:schemeClr val="accent1"/>
+                </a:solidFill>
+              </a:ln>
+              <a:effectLst/>
+            </c:spPr>
+            <c:txPr>
+              <a:bodyPr rot="0" spcFirstLastPara="1" vertOverflow="clip" horzOverflow="clip" vert="horz" wrap="square" lIns="36576" tIns="18288" rIns="36576" bIns="18288" anchor="ctr" anchorCtr="1">
+                <a:spAutoFit/>
+              </a:bodyPr>
+              <a:lstStyle/>
+              <a:p>
+                <a:pPr>
+                  <a:defRPr sz="900" b="1" i="0" u="none" strike="noStrike" kern="1200" baseline="0">
+                    <a:solidFill>
+                      <a:schemeClr val="lt1"/>
+                    </a:solidFill>
+                    <a:latin typeface="+mn-lt"/>
+                    <a:ea typeface="+mn-ea"/>
+                    <a:cs typeface="+mn-cs"/>
+                  </a:defRPr>
+                </a:pPr>
+                <a:endParaRPr lang="el-GR"/>
+              </a:p>
+            </c:txPr>
+            <c:dLblPos val="ctr"/>
+            <c:showLegendKey val="0"/>
+            <c:showVal val="1"/>
+            <c:showCatName val="0"/>
+            <c:showSerName val="0"/>
+            <c:showPercent val="0"/>
+            <c:showBubbleSize val="0"/>
+            <c:showLeaderLines val="0"/>
+            <c:extLst>
+              <c:ext xmlns:c15="http://schemas.microsoft.com/office/drawing/2012/chart" uri="{CE6537A1-D6FC-4f65-9D91-7224C49458BB}">
+                <c15:spPr xmlns:c15="http://schemas.microsoft.com/office/drawing/2012/chart">
+                  <a:prstGeom prst="ellipse">
+                    <a:avLst/>
+                  </a:prstGeom>
+                  <a:noFill/>
+                  <a:ln>
+                    <a:noFill/>
+                  </a:ln>
+                </c15:spPr>
+                <c15:showLeaderLines val="1"/>
+                <c15:leaderLines>
+                  <c:spPr>
+                    <a:ln w="9525">
+                      <a:solidFill>
+                        <a:schemeClr val="dk1">
+                          <a:lumMod val="50000"/>
+                          <a:lumOff val="50000"/>
+                        </a:schemeClr>
+                      </a:solidFill>
+                    </a:ln>
+                    <a:effectLst/>
+                  </c:spPr>
+                </c15:leaderLines>
+              </c:ext>
+            </c:extLst>
+          </c:dLbls>
+          <c:cat>
+            <c:strRef>
+              <c:f>Φύλλο1!$A$2:$A$5</c:f>
+              <c:strCache>
+                <c:ptCount val="4"/>
+                <c:pt idx="0">
+                  <c:v>k=5</c:v>
+                </c:pt>
+                <c:pt idx="1">
+                  <c:v>k=10</c:v>
+                </c:pt>
+                <c:pt idx="2">
+                  <c:v>k=15</c:v>
+                </c:pt>
+                <c:pt idx="3">
+                  <c:v>k=20</c:v>
+                </c:pt>
+              </c:strCache>
+            </c:strRef>
+          </c:cat>
+          <c:val>
+            <c:numRef>
+              <c:f>Φύλλο1!$B$2:$B$5</c:f>
+              <c:numCache>
+                <c:formatCode>General</c:formatCode>
+                <c:ptCount val="4"/>
+                <c:pt idx="0">
+                  <c:v>0.39739999999999998</c:v>
+                </c:pt>
+                <c:pt idx="1">
+                  <c:v>0.33679999999999999</c:v>
+                </c:pt>
+                <c:pt idx="2">
+                  <c:v>0.28860000000000002</c:v>
+                </c:pt>
+                <c:pt idx="3">
+                  <c:v>0.25919999999999999</c:v>
+                </c:pt>
+              </c:numCache>
+            </c:numRef>
+          </c:val>
+          <c:smooth val="0"/>
+          <c:extLst>
+            <c:ext xmlns:c16="http://schemas.microsoft.com/office/drawing/2014/chart" uri="{C3380CC4-5D6E-409C-BE32-E72D297353CC}">
+              <c16:uniqueId val="{00000000-CC58-46AA-9FBF-A0BF5333FB8B}"/>
+            </c:ext>
+          </c:extLst>
+        </c:ser>
+        <c:ser>
+          <c:idx val="1"/>
+          <c:order val="1"/>
+          <c:tx>
+            <c:strRef>
+              <c:f>Φύλλο1!$C$1</c:f>
+              <c:strCache>
+                <c:ptCount val="1"/>
+                <c:pt idx="0">
+                  <c:v>map</c:v>
+                </c:pt>
+              </c:strCache>
+            </c:strRef>
+          </c:tx>
+          <c:spPr>
+            <a:ln w="31750" cap="rnd">
+              <a:solidFill>
+                <a:schemeClr val="accent2"/>
+              </a:solidFill>
+              <a:round/>
+            </a:ln>
+            <a:effectLst/>
+          </c:spPr>
+          <c:marker>
+            <c:symbol val="circle"/>
+            <c:size val="17"/>
+            <c:spPr>
+              <a:solidFill>
+                <a:schemeClr val="accent2"/>
+              </a:solidFill>
+              <a:ln>
+                <a:noFill/>
+              </a:ln>
+              <a:effectLst/>
+            </c:spPr>
+          </c:marker>
+          <c:dLbls>
+            <c:spPr>
+              <a:solidFill>
+                <a:schemeClr val="accent2"/>
+              </a:solidFill>
+              <a:ln>
+                <a:noFill/>
+              </a:ln>
+              <a:effectLst/>
+            </c:spPr>
+            <c:txPr>
+              <a:bodyPr rot="0" spcFirstLastPara="1" vertOverflow="clip" horzOverflow="clip" vert="horz" wrap="square" lIns="36576" tIns="18288" rIns="36576" bIns="18288" anchor="ctr" anchorCtr="1">
+                <a:spAutoFit/>
+              </a:bodyPr>
+              <a:lstStyle/>
+              <a:p>
+                <a:pPr>
+                  <a:defRPr sz="900" b="1" i="0" u="none" strike="noStrike" kern="1200" baseline="0">
+                    <a:solidFill>
+                      <a:schemeClr val="lt1"/>
+                    </a:solidFill>
+                    <a:latin typeface="+mn-lt"/>
+                    <a:ea typeface="+mn-ea"/>
+                    <a:cs typeface="+mn-cs"/>
+                  </a:defRPr>
+                </a:pPr>
+                <a:endParaRPr lang="el-GR"/>
+              </a:p>
+            </c:txPr>
+            <c:dLblPos val="ctr"/>
+            <c:showLegendKey val="0"/>
+            <c:showVal val="1"/>
+            <c:showCatName val="0"/>
+            <c:showSerName val="0"/>
+            <c:showPercent val="0"/>
+            <c:showBubbleSize val="0"/>
+            <c:showLeaderLines val="0"/>
+            <c:extLst>
+              <c:ext xmlns:c15="http://schemas.microsoft.com/office/drawing/2012/chart" uri="{CE6537A1-D6FC-4f65-9D91-7224C49458BB}">
+                <c15:spPr xmlns:c15="http://schemas.microsoft.com/office/drawing/2012/chart">
+                  <a:prstGeom prst="ellipse">
+                    <a:avLst/>
+                  </a:prstGeom>
+                  <a:noFill/>
+                  <a:ln>
+                    <a:noFill/>
+                  </a:ln>
+                </c15:spPr>
+                <c15:showLeaderLines val="1"/>
+                <c15:leaderLines>
+                  <c:spPr>
+                    <a:ln w="9525">
+                      <a:solidFill>
+                        <a:schemeClr val="dk1">
+                          <a:lumMod val="50000"/>
+                          <a:lumOff val="50000"/>
+                        </a:schemeClr>
+                      </a:solidFill>
+                    </a:ln>
+                    <a:effectLst/>
+                  </c:spPr>
+                </c15:leaderLines>
+              </c:ext>
+            </c:extLst>
+          </c:dLbls>
+          <c:cat>
+            <c:strRef>
+              <c:f>Φύλλο1!$A$2:$A$5</c:f>
+              <c:strCache>
+                <c:ptCount val="4"/>
+                <c:pt idx="0">
+                  <c:v>k=5</c:v>
+                </c:pt>
+                <c:pt idx="1">
+                  <c:v>k=10</c:v>
+                </c:pt>
+                <c:pt idx="2">
+                  <c:v>k=15</c:v>
+                </c:pt>
+                <c:pt idx="3">
+                  <c:v>k=20</c:v>
+                </c:pt>
+              </c:strCache>
+            </c:strRef>
+          </c:cat>
+          <c:val>
+            <c:numRef>
+              <c:f>Φύλλο1!$C$2:$C$5</c:f>
+              <c:numCache>
+                <c:formatCode>General</c:formatCode>
+                <c:ptCount val="4"/>
+                <c:pt idx="0">
+                  <c:v>0.12989999999999999</c:v>
+                </c:pt>
+                <c:pt idx="1">
+                  <c:v>0.12989999999999999</c:v>
+                </c:pt>
+                <c:pt idx="2">
+                  <c:v>0.12989999999999999</c:v>
+                </c:pt>
+                <c:pt idx="3">
+                  <c:v>0.12989999999999999</c:v>
+                </c:pt>
+              </c:numCache>
+            </c:numRef>
+          </c:val>
+          <c:smooth val="0"/>
+          <c:extLst>
+            <c:ext xmlns:c16="http://schemas.microsoft.com/office/drawing/2014/chart" uri="{C3380CC4-5D6E-409C-BE32-E72D297353CC}">
+              <c16:uniqueId val="{00000005-CC58-46AA-9FBF-A0BF5333FB8B}"/>
+            </c:ext>
+          </c:extLst>
+        </c:ser>
+        <c:dLbls>
+          <c:dLblPos val="ctr"/>
+          <c:showLegendKey val="0"/>
+          <c:showVal val="1"/>
+          <c:showCatName val="0"/>
+          <c:showSerName val="0"/>
+          <c:showPercent val="0"/>
+          <c:showBubbleSize val="0"/>
+        </c:dLbls>
+        <c:marker val="1"/>
+        <c:smooth val="0"/>
+        <c:axId val="299527472"/>
+        <c:axId val="299527056"/>
+      </c:lineChart>
+      <c:catAx>
+        <c:axId val="299527472"/>
+        <c:scaling>
+          <c:orientation val="minMax"/>
+        </c:scaling>
+        <c:delete val="0"/>
+        <c:axPos val="b"/>
+        <c:numFmt formatCode="General" sourceLinked="1"/>
+        <c:majorTickMark val="none"/>
+        <c:minorTickMark val="none"/>
+        <c:tickLblPos val="nextTo"/>
+        <c:spPr>
+          <a:noFill/>
+          <a:ln w="19050" cap="flat" cmpd="sng" algn="ctr">
+            <a:solidFill>
+              <a:schemeClr val="dk1">
+                <a:lumMod val="75000"/>
+                <a:lumOff val="25000"/>
+              </a:schemeClr>
+            </a:solidFill>
+            <a:round/>
+          </a:ln>
+          <a:effectLst/>
+        </c:spPr>
+        <c:txPr>
+          <a:bodyPr rot="-60000000" spcFirstLastPara="1" vertOverflow="ellipsis" vert="horz" wrap="square" anchor="ctr" anchorCtr="1"/>
+          <a:lstStyle/>
+          <a:p>
+            <a:pPr>
+              <a:defRPr sz="900" b="0" i="0" u="none" strike="noStrike" kern="1200" cap="all" baseline="0">
+                <a:solidFill>
+                  <a:schemeClr val="dk1">
+                    <a:lumMod val="75000"/>
+                    <a:lumOff val="25000"/>
+                  </a:schemeClr>
+                </a:solidFill>
+                <a:latin typeface="+mn-lt"/>
+                <a:ea typeface="+mn-ea"/>
+                <a:cs typeface="+mn-cs"/>
+              </a:defRPr>
+            </a:pPr>
+            <a:endParaRPr lang="el-GR"/>
+          </a:p>
+        </c:txPr>
+        <c:crossAx val="299527056"/>
+        <c:crosses val="autoZero"/>
+        <c:auto val="1"/>
+        <c:lblAlgn val="ctr"/>
+        <c:lblOffset val="100"/>
+        <c:noMultiLvlLbl val="0"/>
+      </c:catAx>
+      <c:valAx>
+        <c:axId val="299527056"/>
+        <c:scaling>
+          <c:orientation val="minMax"/>
+        </c:scaling>
+        <c:delete val="1"/>
+        <c:axPos val="l"/>
+        <c:majorGridlines>
+          <c:spPr>
+            <a:ln w="9525" cap="flat" cmpd="sng" algn="ctr">
+              <a:gradFill>
+                <a:gsLst>
+                  <a:gs pos="100000">
+                    <a:schemeClr val="dk1">
+                      <a:lumMod val="95000"/>
+                      <a:lumOff val="5000"/>
+                      <a:alpha val="42000"/>
+                    </a:schemeClr>
+                  </a:gs>
+                  <a:gs pos="0">
+                    <a:schemeClr val="lt1">
+                      <a:lumMod val="75000"/>
+                      <a:alpha val="36000"/>
+                    </a:schemeClr>
+                  </a:gs>
+                </a:gsLst>
+                <a:lin ang="5400000" scaled="0"/>
+              </a:gradFill>
+              <a:round/>
+            </a:ln>
+            <a:effectLst/>
+          </c:spPr>
+        </c:majorGridlines>
+        <c:numFmt formatCode="General" sourceLinked="1"/>
+        <c:majorTickMark val="none"/>
+        <c:minorTickMark val="none"/>
+        <c:tickLblPos val="nextTo"/>
+        <c:crossAx val="299527472"/>
+        <c:crosses val="autoZero"/>
+        <c:crossBetween val="between"/>
+      </c:valAx>
+      <c:spPr>
+        <a:noFill/>
+        <a:ln>
+          <a:noFill/>
+        </a:ln>
+        <a:effectLst/>
+      </c:spPr>
+    </c:plotArea>
+    <c:legend>
+      <c:legendPos val="b"/>
+      <c:layout>
+        <c:manualLayout>
+          <c:xMode val="edge"/>
+          <c:yMode val="edge"/>
+          <c:x val="0.37095581802274713"/>
+          <c:y val="5.6051118610173693E-2"/>
+          <c:w val="0.28123632983377078"/>
+          <c:h val="6.6964754405699295E-2"/>
+        </c:manualLayout>
+      </c:layout>
+      <c:overlay val="0"/>
+      <c:spPr>
+        <a:solidFill>
+          <a:schemeClr val="lt1">
+            <a:lumMod val="95000"/>
+            <a:alpha val="39000"/>
+          </a:schemeClr>
+        </a:solidFill>
+        <a:ln>
+          <a:noFill/>
+        </a:ln>
+        <a:effectLst/>
+      </c:spPr>
+      <c:txPr>
+        <a:bodyPr rot="0" spcFirstLastPara="1" vertOverflow="ellipsis" vert="horz" wrap="square" anchor="ctr" anchorCtr="1"/>
+        <a:lstStyle/>
+        <a:p>
+          <a:pPr>
+            <a:defRPr sz="900" b="0" i="0" u="none" strike="noStrike" kern="1200" baseline="0">
+              <a:solidFill>
+                <a:schemeClr val="dk1">
+                  <a:lumMod val="75000"/>
+                  <a:lumOff val="25000"/>
+                </a:schemeClr>
+              </a:solidFill>
+              <a:latin typeface="+mn-lt"/>
+              <a:ea typeface="+mn-ea"/>
+              <a:cs typeface="+mn-cs"/>
+            </a:defRPr>
+          </a:pPr>
+          <a:endParaRPr lang="el-GR"/>
+        </a:p>
+      </c:txPr>
+    </c:legend>
+    <c:plotVisOnly val="1"/>
+    <c:dispBlanksAs val="zero"/>
+    <c:extLst>
+      <c:ext xmlns:c16r3="http://schemas.microsoft.com/office/drawing/2017/03/chart" uri="{56B9EC1D-385E-4148-901F-78D8002777C0}">
+        <c16r3:dataDisplayOptions16>
+          <c16r3:dispNaAsBlank val="1"/>
+        </c16r3:dataDisplayOptions16>
+      </c:ext>
+    </c:extLst>
+    <c:showDLblsOverMax val="0"/>
+  </c:chart>
+  <c:spPr>
+    <a:gradFill flip="none" rotWithShape="1">
+      <a:gsLst>
+        <a:gs pos="0">
+          <a:schemeClr val="lt1"/>
+        </a:gs>
+        <a:gs pos="39000">
+          <a:schemeClr val="lt1"/>
+        </a:gs>
+        <a:gs pos="100000">
+          <a:schemeClr val="lt1">
+            <a:lumMod val="75000"/>
+          </a:schemeClr>
+        </a:gs>
+      </a:gsLst>
+      <a:path path="circle">
+        <a:fillToRect l="50000" t="-80000" r="50000" b="180000"/>
+      </a:path>
+      <a:tileRect/>
+    </a:gradFill>
+    <a:ln w="9525" cap="flat" cmpd="sng" algn="ctr">
+      <a:solidFill>
+        <a:schemeClr val="dk1">
+          <a:lumMod val="25000"/>
+          <a:lumOff val="75000"/>
+        </a:schemeClr>
+      </a:solidFill>
+      <a:round/>
+    </a:ln>
+    <a:effectLst/>
+  </c:spPr>
+  <c:txPr>
+    <a:bodyPr/>
+    <a:lstStyle/>
+    <a:p>
+      <a:pPr>
+        <a:defRPr/>
+      </a:pPr>
+      <a:endParaRPr lang="el-GR"/>
+    </a:p>
+  </c:txPr>
+  <c:externalData r:id="rId3">
+    <c:autoUpdate val="0"/>
+  </c:externalData>
+</c:chartSpace>
+</file>
+
+<file path=word/charts/chart2.xml><?xml version="1.0" encoding="utf-8"?>
+<c:chartSpace xmlns:c="http://schemas.openxmlformats.org/drawingml/2006/chart" xmlns:a="http://schemas.openxmlformats.org/drawingml/2006/main" xmlns:r="http://schemas.openxmlformats.org/officeDocument/2006/relationships" xmlns:c16r2="http://schemas.microsoft.com/office/drawing/2015/06/chart">
+  <c:date1904 val="0"/>
+  <c:lang val="el-GR"/>
+  <c:roundedCorners val="0"/>
+  <mc:AlternateContent xmlns:mc="http://schemas.openxmlformats.org/markup-compatibility/2006">
+    <mc:Choice xmlns:c14="http://schemas.microsoft.com/office/drawing/2007/8/2/chart" Requires="c14">
+      <c14:style val="102"/>
+    </mc:Choice>
+    <mc:Fallback>
+      <c:style val="2"/>
+    </mc:Fallback>
+  </mc:AlternateContent>
+  <c:chart>
+    <c:autoTitleDeleted val="0"/>
+    <c:plotArea>
+      <c:layout>
+        <c:manualLayout>
+          <c:layoutTarget val="inner"/>
+          <c:xMode val="edge"/>
+          <c:yMode val="edge"/>
+          <c:x val="2.0833333333333332E-2"/>
+          <c:y val="0.10714285714285714"/>
+          <c:w val="0.94907407407407407"/>
+          <c:h val="0.77351831021122364"/>
+        </c:manualLayout>
+      </c:layout>
+      <c:lineChart>
+        <c:grouping val="standard"/>
+        <c:varyColors val="0"/>
+        <c:ser>
+          <c:idx val="0"/>
+          <c:order val="0"/>
+          <c:tx>
+            <c:strRef>
+              <c:f>Φύλλο1!$B$1</c:f>
+              <c:strCache>
+                <c:ptCount val="1"/>
+                <c:pt idx="0">
+                  <c:v>avgPre@k</c:v>
+                </c:pt>
+              </c:strCache>
+            </c:strRef>
+          </c:tx>
+          <c:spPr>
+            <a:ln w="22225" cap="rnd">
+              <a:solidFill>
+                <a:schemeClr val="accent1"/>
+              </a:solidFill>
+              <a:round/>
+            </a:ln>
+            <a:effectLst/>
+          </c:spPr>
+          <c:marker>
+            <c:symbol val="diamond"/>
+            <c:size val="6"/>
+            <c:spPr>
+              <a:solidFill>
+                <a:schemeClr val="accent1"/>
+              </a:solidFill>
+              <a:ln w="9525">
+                <a:solidFill>
+                  <a:schemeClr val="accent1"/>
+                </a:solidFill>
+                <a:round/>
+              </a:ln>
+              <a:effectLst/>
+            </c:spPr>
+          </c:marker>
+          <c:dLbls>
+            <c:delete val="1"/>
+          </c:dLbls>
+          <c:cat>
+            <c:strRef>
+              <c:f>Φύλλο1!$A$2:$A$5</c:f>
+              <c:strCache>
+                <c:ptCount val="4"/>
+                <c:pt idx="0">
+                  <c:v>k=5</c:v>
+                </c:pt>
+                <c:pt idx="1">
+                  <c:v>k=10</c:v>
+                </c:pt>
+                <c:pt idx="2">
+                  <c:v>k=15</c:v>
+                </c:pt>
+                <c:pt idx="3">
+                  <c:v>k=20</c:v>
+                </c:pt>
+              </c:strCache>
+            </c:strRef>
+          </c:cat>
+          <c:val>
+            <c:numRef>
+              <c:f>Φύλλο1!$B$2:$B$5</c:f>
+              <c:numCache>
+                <c:formatCode>General</c:formatCode>
+                <c:ptCount val="4"/>
+                <c:pt idx="0">
+                  <c:v>0.39739999999999998</c:v>
+                </c:pt>
+                <c:pt idx="1">
+                  <c:v>0.33679999999999999</c:v>
+                </c:pt>
+                <c:pt idx="2">
+                  <c:v>0.28860000000000002</c:v>
+                </c:pt>
+                <c:pt idx="3">
+                  <c:v>0.25919999999999999</c:v>
+                </c:pt>
+              </c:numCache>
+            </c:numRef>
+          </c:val>
+          <c:smooth val="0"/>
+          <c:extLst>
+            <c:ext xmlns:c16="http://schemas.microsoft.com/office/drawing/2014/chart" uri="{C3380CC4-5D6E-409C-BE32-E72D297353CC}">
+              <c16:uniqueId val="{00000000-1FB3-4210-A44C-7FDDD6395135}"/>
+            </c:ext>
+          </c:extLst>
+        </c:ser>
+        <c:ser>
+          <c:idx val="1"/>
+          <c:order val="1"/>
+          <c:tx>
+            <c:strRef>
+              <c:f>Φύλλο1!$C$1</c:f>
+              <c:strCache>
+                <c:ptCount val="1"/>
+                <c:pt idx="0">
+                  <c:v>map</c:v>
+                </c:pt>
+              </c:strCache>
+            </c:strRef>
+          </c:tx>
+          <c:spPr>
+            <a:ln w="22225" cap="rnd">
+              <a:solidFill>
+                <a:schemeClr val="accent2"/>
+              </a:solidFill>
+              <a:round/>
+            </a:ln>
+            <a:effectLst/>
+          </c:spPr>
+          <c:marker>
+            <c:symbol val="square"/>
+            <c:size val="6"/>
+            <c:spPr>
+              <a:solidFill>
+                <a:schemeClr val="accent2"/>
+              </a:solidFill>
+              <a:ln w="9525">
+                <a:solidFill>
+                  <a:schemeClr val="accent2"/>
+                </a:solidFill>
+                <a:round/>
+              </a:ln>
+              <a:effectLst/>
+            </c:spPr>
+          </c:marker>
+          <c:dLbls>
+            <c:delete val="1"/>
+          </c:dLbls>
+          <c:cat>
+            <c:strRef>
+              <c:f>Φύλλο1!$A$2:$A$5</c:f>
+              <c:strCache>
+                <c:ptCount val="4"/>
+                <c:pt idx="0">
+                  <c:v>k=5</c:v>
+                </c:pt>
+                <c:pt idx="1">
+                  <c:v>k=10</c:v>
+                </c:pt>
+                <c:pt idx="2">
+                  <c:v>k=15</c:v>
+                </c:pt>
+                <c:pt idx="3">
+                  <c:v>k=20</c:v>
+                </c:pt>
+              </c:strCache>
+            </c:strRef>
+          </c:cat>
+          <c:val>
+            <c:numRef>
+              <c:f>Φύλλο1!$C$2:$C$5</c:f>
+              <c:numCache>
+                <c:formatCode>General</c:formatCode>
+                <c:ptCount val="4"/>
+                <c:pt idx="0">
+                  <c:v>0.12989999999999999</c:v>
+                </c:pt>
+                <c:pt idx="1">
+                  <c:v>0.12989999999999999</c:v>
+                </c:pt>
+                <c:pt idx="2">
+                  <c:v>0.12989999999999999</c:v>
+                </c:pt>
+                <c:pt idx="3">
+                  <c:v>0.12989999999999999</c:v>
+                </c:pt>
+              </c:numCache>
+            </c:numRef>
+          </c:val>
+          <c:smooth val="0"/>
+          <c:extLst>
+            <c:ext xmlns:c16="http://schemas.microsoft.com/office/drawing/2014/chart" uri="{C3380CC4-5D6E-409C-BE32-E72D297353CC}">
+              <c16:uniqueId val="{00000001-1FB3-4210-A44C-7FDDD6395135}"/>
+            </c:ext>
+          </c:extLst>
+        </c:ser>
+        <c:dLbls>
+          <c:dLblPos val="ctr"/>
+          <c:showLegendKey val="0"/>
+          <c:showVal val="1"/>
+          <c:showCatName val="0"/>
+          <c:showSerName val="0"/>
+          <c:showPercent val="0"/>
+          <c:showBubbleSize val="0"/>
+        </c:dLbls>
+        <c:marker val="1"/>
+        <c:smooth val="0"/>
+        <c:axId val="299527472"/>
+        <c:axId val="299527056"/>
+      </c:lineChart>
+      <c:catAx>
+        <c:axId val="299527472"/>
+        <c:scaling>
+          <c:orientation val="minMax"/>
+        </c:scaling>
+        <c:delete val="0"/>
+        <c:axPos val="b"/>
+        <c:majorGridlines>
+          <c:spPr>
+            <a:ln w="9525" cap="flat" cmpd="sng" algn="ctr">
+              <a:solidFill>
+                <a:schemeClr val="tx1">
+                  <a:lumMod val="15000"/>
+                  <a:lumOff val="85000"/>
+                </a:schemeClr>
+              </a:solidFill>
+              <a:round/>
+            </a:ln>
+            <a:effectLst/>
+          </c:spPr>
+        </c:majorGridlines>
+        <c:numFmt formatCode="General" sourceLinked="1"/>
+        <c:majorTickMark val="none"/>
+        <c:minorTickMark val="none"/>
+        <c:tickLblPos val="nextTo"/>
+        <c:spPr>
+          <a:noFill/>
+          <a:ln w="9525" cap="flat" cmpd="sng" algn="ctr">
+            <a:solidFill>
+              <a:schemeClr val="tx1">
+                <a:lumMod val="15000"/>
+                <a:lumOff val="85000"/>
+              </a:schemeClr>
+            </a:solidFill>
+            <a:round/>
+          </a:ln>
+          <a:effectLst/>
+        </c:spPr>
+        <c:txPr>
+          <a:bodyPr rot="-60000000" spcFirstLastPara="1" vertOverflow="ellipsis" vert="horz" wrap="square" anchor="ctr" anchorCtr="1"/>
+          <a:lstStyle/>
+          <a:p>
+            <a:pPr>
+              <a:defRPr sz="800" b="0" i="0" u="none" strike="noStrike" kern="1200" cap="all" spc="120" normalizeH="0" baseline="0">
+                <a:solidFill>
+                  <a:schemeClr val="tx1">
+                    <a:lumMod val="65000"/>
+                    <a:lumOff val="35000"/>
+                  </a:schemeClr>
+                </a:solidFill>
+                <a:latin typeface="+mn-lt"/>
+                <a:ea typeface="+mn-ea"/>
+                <a:cs typeface="+mn-cs"/>
+              </a:defRPr>
+            </a:pPr>
+            <a:endParaRPr lang="el-GR"/>
+          </a:p>
+        </c:txPr>
+        <c:crossAx val="299527056"/>
+        <c:crosses val="autoZero"/>
+        <c:auto val="1"/>
+        <c:lblAlgn val="ctr"/>
+        <c:lblOffset val="100"/>
+        <c:noMultiLvlLbl val="0"/>
+      </c:catAx>
+      <c:valAx>
+        <c:axId val="299527056"/>
+        <c:scaling>
+          <c:orientation val="minMax"/>
+        </c:scaling>
+        <c:delete val="0"/>
+        <c:axPos val="l"/>
+        <c:numFmt formatCode="General" sourceLinked="1"/>
+        <c:majorTickMark val="none"/>
+        <c:minorTickMark val="none"/>
+        <c:tickLblPos val="nextTo"/>
+        <c:spPr>
+          <a:noFill/>
+          <a:ln w="9525" cap="flat" cmpd="sng" algn="ctr">
+            <a:solidFill>
+              <a:schemeClr val="dk1">
+                <a:lumMod val="15000"/>
+                <a:lumOff val="85000"/>
+              </a:schemeClr>
+            </a:solidFill>
+            <a:round/>
+          </a:ln>
+          <a:effectLst/>
+        </c:spPr>
+        <c:txPr>
+          <a:bodyPr rot="-60000000" spcFirstLastPara="1" vertOverflow="ellipsis" vert="horz" wrap="square" anchor="ctr" anchorCtr="1"/>
+          <a:lstStyle/>
+          <a:p>
+            <a:pPr>
+              <a:defRPr sz="900" b="0" i="0" u="none" strike="noStrike" kern="1200" baseline="0">
+                <a:solidFill>
+                  <a:schemeClr val="tx1">
+                    <a:lumMod val="65000"/>
+                    <a:lumOff val="35000"/>
+                  </a:schemeClr>
+                </a:solidFill>
+                <a:latin typeface="+mn-lt"/>
+                <a:ea typeface="+mn-ea"/>
+                <a:cs typeface="+mn-cs"/>
+              </a:defRPr>
+            </a:pPr>
+            <a:endParaRPr lang="el-GR"/>
+          </a:p>
+        </c:txPr>
+        <c:crossAx val="299527472"/>
+        <c:crosses val="autoZero"/>
+        <c:crossBetween val="between"/>
+      </c:valAx>
+      <c:spPr>
+        <a:noFill/>
+        <a:ln>
+          <a:noFill/>
+        </a:ln>
+        <a:effectLst/>
+      </c:spPr>
+    </c:plotArea>
+    <c:legend>
+      <c:legendPos val="t"/>
+      <c:overlay val="0"/>
+      <c:spPr>
+        <a:noFill/>
+        <a:ln>
+          <a:noFill/>
+        </a:ln>
+        <a:effectLst/>
+      </c:spPr>
+      <c:txPr>
+        <a:bodyPr rot="0" spcFirstLastPara="1" vertOverflow="ellipsis" vert="horz" wrap="square" anchor="ctr" anchorCtr="1"/>
+        <a:lstStyle/>
+        <a:p>
+          <a:pPr>
+            <a:defRPr sz="900" b="0" i="0" u="none" strike="noStrike" kern="1200" baseline="0">
+              <a:solidFill>
+                <a:schemeClr val="tx1">
+                  <a:lumMod val="65000"/>
+                  <a:lumOff val="35000"/>
+                </a:schemeClr>
+              </a:solidFill>
+              <a:latin typeface="+mn-lt"/>
+              <a:ea typeface="+mn-ea"/>
+              <a:cs typeface="+mn-cs"/>
+            </a:defRPr>
+          </a:pPr>
+          <a:endParaRPr lang="el-GR"/>
+        </a:p>
+      </c:txPr>
+    </c:legend>
+    <c:plotVisOnly val="1"/>
+    <c:dispBlanksAs val="zero"/>
+    <c:extLst>
+      <c:ext xmlns:c16r3="http://schemas.microsoft.com/office/drawing/2017/03/chart" uri="{56B9EC1D-385E-4148-901F-78D8002777C0}">
+        <c16r3:dataDisplayOptions16>
+          <c16r3:dispNaAsBlank val="1"/>
+        </c16r3:dataDisplayOptions16>
+      </c:ext>
+    </c:extLst>
+    <c:showDLblsOverMax val="0"/>
+  </c:chart>
+  <c:spPr>
+    <a:solidFill>
+      <a:schemeClr val="lt1"/>
+    </a:solidFill>
+    <a:ln w="9525" cap="flat" cmpd="sng" algn="ctr">
+      <a:solidFill>
+        <a:schemeClr val="tx1">
+          <a:lumMod val="15000"/>
+          <a:lumOff val="85000"/>
+        </a:schemeClr>
+      </a:solidFill>
+      <a:round/>
+    </a:ln>
+    <a:effectLst/>
+  </c:spPr>
+  <c:txPr>
+    <a:bodyPr/>
+    <a:lstStyle/>
+    <a:p>
+      <a:pPr>
+        <a:defRPr/>
+      </a:pPr>
+      <a:endParaRPr lang="el-GR"/>
+    </a:p>
+  </c:txPr>
+  <c:externalData r:id="rId3">
+    <c:autoUpdate val="0"/>
+  </c:externalData>
+</c:chartSpace>
+</file>
+
+<file path=word/charts/colors1.xml><?xml version="1.0" encoding="utf-8"?>
+<cs:colorStyle xmlns:cs="http://schemas.microsoft.com/office/drawing/2012/chartStyle" xmlns:a="http://schemas.openxmlformats.org/drawingml/2006/main" meth="cycle" id="10">
+  <a:schemeClr val="accent1"/>
+  <a:schemeClr val="accent2"/>
+  <a:schemeClr val="accent3"/>
+  <a:schemeClr val="accent4"/>
+  <a:schemeClr val="accent5"/>
+  <a:schemeClr val="accent6"/>
+  <cs:variation/>
+  <cs:variation>
+    <a:lumMod val="60000"/>
+  </cs:variation>
+  <cs:variation>
+    <a:lumMod val="80000"/>
+    <a:lumOff val="20000"/>
+  </cs:variation>
+  <cs:variation>
+    <a:lumMod val="80000"/>
+  </cs:variation>
+  <cs:variation>
+    <a:lumMod val="60000"/>
+    <a:lumOff val="40000"/>
+  </cs:variation>
+  <cs:variation>
+    <a:lumMod val="50000"/>
+  </cs:variation>
+  <cs:variation>
+    <a:lumMod val="70000"/>
+    <a:lumOff val="30000"/>
+  </cs:variation>
+  <cs:variation>
+    <a:lumMod val="70000"/>
+  </cs:variation>
+  <cs:variation>
+    <a:lumMod val="50000"/>
+    <a:lumOff val="50000"/>
+  </cs:variation>
+</cs:colorStyle>
+</file>
+
+<file path=word/charts/colors2.xml><?xml version="1.0" encoding="utf-8"?>
+<cs:colorStyle xmlns:cs="http://schemas.microsoft.com/office/drawing/2012/chartStyle" xmlns:a="http://schemas.openxmlformats.org/drawingml/2006/main" meth="cycle" id="10">
+  <a:schemeClr val="accent1"/>
+  <a:schemeClr val="accent2"/>
+  <a:schemeClr val="accent3"/>
+  <a:schemeClr val="accent4"/>
+  <a:schemeClr val="accent5"/>
+  <a:schemeClr val="accent6"/>
+  <cs:variation/>
+  <cs:variation>
+    <a:lumMod val="60000"/>
+  </cs:variation>
+  <cs:variation>
+    <a:lumMod val="80000"/>
+    <a:lumOff val="20000"/>
+  </cs:variation>
+  <cs:variation>
+    <a:lumMod val="80000"/>
+  </cs:variation>
+  <cs:variation>
+    <a:lumMod val="60000"/>
+    <a:lumOff val="40000"/>
+  </cs:variation>
+  <cs:variation>
+    <a:lumMod val="50000"/>
+  </cs:variation>
+  <cs:variation>
+    <a:lumMod val="70000"/>
+    <a:lumOff val="30000"/>
+  </cs:variation>
+  <cs:variation>
+    <a:lumMod val="70000"/>
+  </cs:variation>
+  <cs:variation>
+    <a:lumMod val="50000"/>
+    <a:lumOff val="50000"/>
+  </cs:variation>
+</cs:colorStyle>
+</file>
+
+<file path=word/charts/style1.xml><?xml version="1.0" encoding="utf-8"?>
+<cs:chartStyle xmlns:cs="http://schemas.microsoft.com/office/drawing/2012/chartStyle" xmlns:a="http://schemas.openxmlformats.org/drawingml/2006/main" id="228">
+  <cs:axisTitle>
+    <cs:lnRef idx="0"/>
+    <cs:fillRef idx="0"/>
+    <cs:effectRef idx="0"/>
+    <cs:fontRef idx="minor">
+      <a:schemeClr val="dk1">
+        <a:lumMod val="75000"/>
+        <a:lumOff val="25000"/>
+      </a:schemeClr>
+    </cs:fontRef>
+    <cs:defRPr sz="900" b="1" kern="1200"/>
+  </cs:axisTitle>
+  <cs:categoryAxis>
+    <cs:lnRef idx="0"/>
+    <cs:fillRef idx="0"/>
+    <cs:effectRef idx="0"/>
+    <cs:fontRef idx="minor">
+      <a:schemeClr val="dk1">
+        <a:lumMod val="75000"/>
+        <a:lumOff val="25000"/>
+      </a:schemeClr>
+    </cs:fontRef>
+    <cs:spPr>
+      <a:ln w="19050" cap="flat" cmpd="sng" algn="ctr">
+        <a:solidFill>
+          <a:schemeClr val="dk1">
+            <a:lumMod val="75000"/>
+            <a:lumOff val="25000"/>
+          </a:schemeClr>
+        </a:solidFill>
+        <a:round/>
+      </a:ln>
+    </cs:spPr>
+    <cs:defRPr sz="900" kern="1200" cap="all" baseline="0"/>
+  </cs:categoryAxis>
+  <cs:chartArea>
+    <cs:lnRef idx="0"/>
+    <cs:fillRef idx="0"/>
+    <cs:effectRef idx="0"/>
+    <cs:fontRef idx="minor">
+      <a:schemeClr val="dk1"/>
+    </cs:fontRef>
+    <cs:spPr>
+      <a:gradFill flip="none" rotWithShape="1">
+        <a:gsLst>
+          <a:gs pos="0">
+            <a:schemeClr val="lt1"/>
+          </a:gs>
+          <a:gs pos="39000">
+            <a:schemeClr val="lt1"/>
+          </a:gs>
+          <a:gs pos="100000">
+            <a:schemeClr val="lt1">
+              <a:lumMod val="75000"/>
+            </a:schemeClr>
+          </a:gs>
+        </a:gsLst>
+        <a:path path="circle">
+          <a:fillToRect l="50000" t="-80000" r="50000" b="180000"/>
+        </a:path>
+        <a:tileRect/>
+      </a:gradFill>
+      <a:ln w="9525" cap="flat" cmpd="sng" algn="ctr">
+        <a:solidFill>
+          <a:schemeClr val="dk1">
+            <a:lumMod val="25000"/>
+            <a:lumOff val="75000"/>
+          </a:schemeClr>
+        </a:solidFill>
+        <a:round/>
+      </a:ln>
+    </cs:spPr>
+    <cs:defRPr sz="900" kern="1200"/>
+  </cs:chartArea>
+  <cs:dataLabel>
+    <cs:lnRef idx="0"/>
+    <cs:fillRef idx="0">
+      <cs:styleClr val="auto"/>
+    </cs:fillRef>
+    <cs:effectRef idx="0"/>
+    <cs:fontRef idx="minor">
+      <a:schemeClr val="lt1"/>
+    </cs:fontRef>
+    <cs:defRPr sz="900" b="1" i="0" u="none" strike="noStrike" kern="1200" baseline="0"/>
+  </cs:dataLabel>
+  <cs:dataLabelCallout>
+    <cs:lnRef idx="0"/>
+    <cs:fillRef idx="0"/>
+    <cs:effectRef idx="0"/>
+    <cs:fontRef idx="minor">
+      <a:schemeClr val="lt1"/>
+    </cs:fontRef>
+    <cs:spPr>
+      <a:solidFill>
+        <a:schemeClr val="dk1">
+          <a:lumMod val="65000"/>
+          <a:lumOff val="35000"/>
+          <a:alpha val="75000"/>
+        </a:schemeClr>
+      </a:solidFill>
+    </cs:spPr>
+    <cs:defRPr sz="900" b="1" kern="1200"/>
+    <cs:bodyPr rot="0" spcFirstLastPara="1" vertOverflow="clip" horzOverflow="clip" vert="horz" wrap="square" lIns="36576" tIns="18288" rIns="36576" bIns="18288" anchor="ctr" anchorCtr="1">
+      <a:spAutoFit/>
+    </cs:bodyPr>
+  </cs:dataLabelCallout>
+  <cs:dataPoint>
+    <cs:lnRef idx="0"/>
+    <cs:fillRef idx="0">
+      <cs:styleClr val="auto"/>
+    </cs:fillRef>
+    <cs:effectRef idx="0"/>
+    <cs:fontRef idx="minor">
+      <a:schemeClr val="dk1"/>
+    </cs:fontRef>
+    <cs:spPr>
+      <a:solidFill>
+        <a:schemeClr val="phClr">
+          <a:alpha val="85000"/>
+        </a:schemeClr>
+      </a:solidFill>
+      <a:ln w="9525" cap="flat" cmpd="sng" algn="ctr">
+        <a:solidFill>
+          <a:schemeClr val="lt1">
+            <a:alpha val="50000"/>
+          </a:schemeClr>
+        </a:solidFill>
+        <a:round/>
+      </a:ln>
+    </cs:spPr>
+  </cs:dataPoint>
+  <cs:dataPoint3D>
+    <cs:lnRef idx="0"/>
+    <cs:fillRef idx="0">
+      <cs:styleClr val="auto"/>
+    </cs:fillRef>
+    <cs:effectRef idx="0"/>
+    <cs:fontRef idx="minor">
+      <a:schemeClr val="dk1"/>
+    </cs:fontRef>
+    <cs:spPr>
+      <a:solidFill>
+        <a:schemeClr val="phClr">
+          <a:alpha val="85000"/>
+        </a:schemeClr>
+      </a:solidFill>
+      <a:ln w="9525" cap="flat" cmpd="sng" algn="ctr">
+        <a:solidFill>
+          <a:schemeClr val="lt1">
+            <a:alpha val="50000"/>
+          </a:schemeClr>
+        </a:solidFill>
+        <a:round/>
+      </a:ln>
+    </cs:spPr>
+  </cs:dataPoint3D>
+  <cs:dataPointLine>
+    <cs:lnRef idx="0">
+      <cs:styleClr val="auto"/>
+    </cs:lnRef>
+    <cs:fillRef idx="0"/>
+    <cs:effectRef idx="0"/>
+    <cs:fontRef idx="minor">
+      <a:schemeClr val="dk1"/>
+    </cs:fontRef>
+    <cs:spPr>
+      <a:ln w="31750" cap="rnd">
+        <a:solidFill>
+          <a:schemeClr val="phClr"/>
+        </a:solidFill>
+        <a:round/>
+      </a:ln>
+    </cs:spPr>
+  </cs:dataPointLine>
+  <cs:dataPointMarker>
+    <cs:lnRef idx="0"/>
+    <cs:fillRef idx="0">
+      <cs:styleClr val="auto"/>
+    </cs:fillRef>
+    <cs:effectRef idx="0"/>
+    <cs:fontRef idx="minor">
+      <a:schemeClr val="dk1"/>
+    </cs:fontRef>
+    <cs:spPr>
+      <a:solidFill>
+        <a:schemeClr val="phClr"/>
+      </a:solidFill>
+    </cs:spPr>
+  </cs:dataPointMarker>
+  <cs:dataPointMarkerLayout symbol="circle" size="17"/>
+  <cs:dataPointWireframe>
+    <cs:lnRef idx="0">
+      <cs:styleClr val="auto"/>
+    </cs:lnRef>
+    <cs:fillRef idx="0"/>
+    <cs:effectRef idx="0"/>
+    <cs:fontRef idx="minor">
+      <a:schemeClr val="dk1"/>
+    </cs:fontRef>
+    <cs:spPr>
+      <a:ln w="9525" cap="rnd">
+        <a:solidFill>
+          <a:schemeClr val="phClr"/>
+        </a:solidFill>
+        <a:round/>
+      </a:ln>
+    </cs:spPr>
+  </cs:dataPointWireframe>
+  <cs:dataTable>
+    <cs:lnRef idx="0"/>
+    <cs:fillRef idx="0"/>
+    <cs:effectRef idx="0"/>
+    <cs:fontRef idx="minor">
+      <a:schemeClr val="dk1">
+        <a:lumMod val="75000"/>
+        <a:lumOff val="25000"/>
+      </a:schemeClr>
+    </cs:fontRef>
+    <cs:spPr>
+      <a:ln w="9525">
+        <a:solidFill>
+          <a:schemeClr val="dk1">
+            <a:lumMod val="35000"/>
+            <a:lumOff val="65000"/>
+          </a:schemeClr>
+        </a:solidFill>
+      </a:ln>
+    </cs:spPr>
+    <cs:defRPr sz="900" kern="1200"/>
+  </cs:dataTable>
+  <cs:downBar>
+    <cs:lnRef idx="0"/>
+    <cs:fillRef idx="0"/>
+    <cs:effectRef idx="0"/>
+    <cs:fontRef idx="minor">
+      <a:schemeClr val="dk1"/>
+    </cs:fontRef>
+    <cs:spPr>
+      <a:solidFill>
+        <a:schemeClr val="dk1">
+          <a:lumMod val="50000"/>
+          <a:lumOff val="50000"/>
+        </a:schemeClr>
+      </a:solidFill>
+      <a:ln w="9525">
+        <a:solidFill>
+          <a:schemeClr val="dk1">
+            <a:lumMod val="65000"/>
+            <a:lumOff val="35000"/>
+          </a:schemeClr>
+        </a:solidFill>
+      </a:ln>
+    </cs:spPr>
+  </cs:downBar>
+  <cs:dropLine>
+    <cs:lnRef idx="0"/>
+    <cs:fillRef idx="0"/>
+    <cs:effectRef idx="0"/>
+    <cs:fontRef idx="minor">
+      <a:schemeClr val="dk1"/>
+    </cs:fontRef>
+    <cs:spPr>
+      <a:ln w="9525">
+        <a:solidFill>
+          <a:schemeClr val="dk1">
+            <a:lumMod val="35000"/>
+            <a:lumOff val="65000"/>
+          </a:schemeClr>
+        </a:solidFill>
+        <a:prstDash val="dash"/>
+      </a:ln>
+    </cs:spPr>
+  </cs:dropLine>
+  <cs:errorBar>
+    <cs:lnRef idx="0"/>
+    <cs:fillRef idx="0"/>
+    <cs:effectRef idx="0"/>
+    <cs:fontRef idx="minor">
+      <a:schemeClr val="dk1"/>
+    </cs:fontRef>
+    <cs:spPr>
+      <a:ln w="9525">
+        <a:solidFill>
+          <a:schemeClr val="dk1">
+            <a:lumMod val="65000"/>
+            <a:lumOff val="35000"/>
+          </a:schemeClr>
+        </a:solidFill>
+        <a:round/>
+      </a:ln>
+    </cs:spPr>
+  </cs:errorBar>
+  <cs:floor>
+    <cs:lnRef idx="0"/>
+    <cs:fillRef idx="0"/>
+    <cs:effectRef idx="0"/>
+    <cs:fontRef idx="minor">
+      <a:schemeClr val="dk1"/>
+    </cs:fontRef>
+  </cs:floor>
+  <cs:gridlineMajor>
+    <cs:lnRef idx="0"/>
+    <cs:fillRef idx="0"/>
+    <cs:effectRef idx="0"/>
+    <cs:fontRef idx="minor">
+      <a:schemeClr val="dk1"/>
+    </cs:fontRef>
+    <cs:spPr>
+      <a:ln w="9525" cap="flat" cmpd="sng" algn="ctr">
+        <a:gradFill>
+          <a:gsLst>
+            <a:gs pos="100000">
+              <a:schemeClr val="dk1">
+                <a:lumMod val="95000"/>
+                <a:lumOff val="5000"/>
+                <a:alpha val="42000"/>
+              </a:schemeClr>
+            </a:gs>
+            <a:gs pos="0">
+              <a:schemeClr val="lt1">
+                <a:lumMod val="75000"/>
+                <a:alpha val="36000"/>
+              </a:schemeClr>
+            </a:gs>
+          </a:gsLst>
+          <a:lin ang="5400000" scaled="0"/>
+        </a:gradFill>
+        <a:round/>
+      </a:ln>
+    </cs:spPr>
+  </cs:gridlineMajor>
+  <cs:gridlineMinor>
+    <cs:lnRef idx="0"/>
+    <cs:fillRef idx="0"/>
+    <cs:effectRef idx="0"/>
+    <cs:fontRef idx="minor">
+      <a:schemeClr val="dk1"/>
+    </cs:fontRef>
+    <cs:spPr>
+      <a:ln>
+        <a:gradFill>
+          <a:gsLst>
+            <a:gs pos="100000">
+              <a:schemeClr val="dk1">
+                <a:lumMod val="95000"/>
+                <a:lumOff val="5000"/>
+                <a:alpha val="42000"/>
+              </a:schemeClr>
+            </a:gs>
+            <a:gs pos="0">
+              <a:schemeClr val="lt1">
+                <a:lumMod val="75000"/>
+                <a:alpha val="36000"/>
+              </a:schemeClr>
+            </a:gs>
+          </a:gsLst>
+          <a:lin ang="5400000" scaled="0"/>
+        </a:gradFill>
+      </a:ln>
+    </cs:spPr>
+  </cs:gridlineMinor>
+  <cs:hiLoLine>
+    <cs:lnRef idx="0"/>
+    <cs:fillRef idx="0"/>
+    <cs:effectRef idx="0"/>
+    <cs:fontRef idx="minor">
+      <a:schemeClr val="dk1"/>
+    </cs:fontRef>
+    <cs:spPr>
+      <a:ln w="9525">
+        <a:solidFill>
+          <a:schemeClr val="dk1">
+            <a:lumMod val="35000"/>
+            <a:lumOff val="65000"/>
+          </a:schemeClr>
+        </a:solidFill>
+        <a:prstDash val="dash"/>
+      </a:ln>
+    </cs:spPr>
+  </cs:hiLoLine>
+  <cs:leaderLine>
+    <cs:lnRef idx="0"/>
+    <cs:fillRef idx="0"/>
+    <cs:effectRef idx="0"/>
+    <cs:fontRef idx="minor">
+      <a:schemeClr val="dk1"/>
+    </cs:fontRef>
+    <cs:spPr>
+      <a:ln w="9525">
+        <a:solidFill>
+          <a:schemeClr val="dk1">
+            <a:lumMod val="50000"/>
+            <a:lumOff val="50000"/>
+          </a:schemeClr>
+        </a:solidFill>
+      </a:ln>
+    </cs:spPr>
+  </cs:leaderLine>
+  <cs:legend>
+    <cs:lnRef idx="0"/>
+    <cs:fillRef idx="0"/>
+    <cs:effectRef idx="0"/>
+    <cs:fontRef idx="minor">
+      <a:schemeClr val="dk1">
+        <a:lumMod val="75000"/>
+        <a:lumOff val="25000"/>
+      </a:schemeClr>
+    </cs:fontRef>
+    <cs:spPr>
+      <a:solidFill>
+        <a:schemeClr val="lt1">
+          <a:lumMod val="95000"/>
+          <a:alpha val="39000"/>
+        </a:schemeClr>
+      </a:solidFill>
+    </cs:spPr>
+    <cs:defRPr sz="900" kern="1200"/>
+  </cs:legend>
+  <cs:plotArea>
+    <cs:lnRef idx="0"/>
+    <cs:fillRef idx="0"/>
+    <cs:effectRef idx="0"/>
+    <cs:fontRef idx="minor">
+      <a:schemeClr val="dk1"/>
+    </cs:fontRef>
+  </cs:plotArea>
+  <cs:plotArea3D>
+    <cs:lnRef idx="0"/>
+    <cs:fillRef idx="0"/>
+    <cs:effectRef idx="0"/>
+    <cs:fontRef idx="minor">
+      <a:schemeClr val="dk1"/>
+    </cs:fontRef>
+  </cs:plotArea3D>
+  <cs:seriesAxis>
+    <cs:lnRef idx="0"/>
+    <cs:fillRef idx="0"/>
+    <cs:effectRef idx="0"/>
+    <cs:fontRef idx="minor">
+      <a:schemeClr val="dk1">
+        <a:lumMod val="75000"/>
+        <a:lumOff val="25000"/>
+      </a:schemeClr>
+    </cs:fontRef>
+    <cs:spPr>
+      <a:ln w="31750" cap="flat" cmpd="sng" algn="ctr">
+        <a:solidFill>
+          <a:schemeClr val="dk1">
+            <a:lumMod val="75000"/>
+            <a:lumOff val="25000"/>
+          </a:schemeClr>
+        </a:solidFill>
+        <a:round/>
+      </a:ln>
+    </cs:spPr>
+    <cs:defRPr sz="900" kern="1200"/>
+  </cs:seriesAxis>
+  <cs:seriesLine>
+    <cs:lnRef idx="0"/>
+    <cs:fillRef idx="0"/>
+    <cs:effectRef idx="0"/>
+    <cs:fontRef idx="minor">
+      <a:schemeClr val="dk1"/>
+    </cs:fontRef>
+    <cs:spPr>
+      <a:ln w="9525">
+        <a:solidFill>
+          <a:schemeClr val="dk1">
+            <a:lumMod val="50000"/>
+            <a:lumOff val="50000"/>
+          </a:schemeClr>
+        </a:solidFill>
+        <a:round/>
+      </a:ln>
+    </cs:spPr>
+  </cs:seriesLine>
+  <cs:title>
+    <cs:lnRef idx="0"/>
+    <cs:fillRef idx="0"/>
+    <cs:effectRef idx="0"/>
+    <cs:fontRef idx="minor">
+      <a:schemeClr val="dk1">
+        <a:lumMod val="75000"/>
+        <a:lumOff val="25000"/>
+      </a:schemeClr>
+    </cs:fontRef>
+    <cs:defRPr sz="1800" b="1" kern="1200" baseline="0"/>
+  </cs:title>
+  <cs:trendline>
+    <cs:lnRef idx="0">
+      <cs:styleClr val="auto"/>
+    </cs:lnRef>
+    <cs:fillRef idx="0"/>
+    <cs:effectRef idx="0"/>
+    <cs:fontRef idx="minor">
+      <a:schemeClr val="dk1"/>
+    </cs:fontRef>
+    <cs:spPr>
+      <a:ln w="19050" cap="rnd">
+        <a:solidFill>
+          <a:schemeClr val="phClr"/>
+        </a:solidFill>
+      </a:ln>
+    </cs:spPr>
+  </cs:trendline>
+  <cs:trendlineLabel>
+    <cs:lnRef idx="0"/>
+    <cs:fillRef idx="0"/>
+    <cs:effectRef idx="0"/>
+    <cs:fontRef idx="minor">
+      <a:schemeClr val="dk1">
+        <a:lumMod val="75000"/>
+        <a:lumOff val="25000"/>
+      </a:schemeClr>
+    </cs:fontRef>
+    <cs:defRPr sz="900" kern="1200"/>
+  </cs:trendlineLabel>
+  <cs:upBar>
+    <cs:lnRef idx="0"/>
+    <cs:fillRef idx="0"/>
+    <cs:effectRef idx="0"/>
+    <cs:fontRef idx="minor">
+      <a:schemeClr val="dk1"/>
+    </cs:fontRef>
+    <cs:spPr>
+      <a:solidFill>
+        <a:schemeClr val="lt1"/>
+      </a:solidFill>
+      <a:ln w="9525">
+        <a:solidFill>
+          <a:schemeClr val="dk1">
+            <a:lumMod val="65000"/>
+            <a:lumOff val="35000"/>
+          </a:schemeClr>
+        </a:solidFill>
+      </a:ln>
+    </cs:spPr>
+  </cs:upBar>
+  <cs:valueAxis>
+    <cs:lnRef idx="0"/>
+    <cs:fillRef idx="0"/>
+    <cs:effectRef idx="0"/>
+    <cs:fontRef idx="minor">
+      <a:schemeClr val="dk1">
+        <a:lumMod val="75000"/>
+        <a:lumOff val="25000"/>
+      </a:schemeClr>
+    </cs:fontRef>
+    <cs:spPr>
+      <a:ln>
+        <a:noFill/>
+      </a:ln>
+    </cs:spPr>
+    <cs:defRPr sz="900" kern="1200"/>
+  </cs:valueAxis>
+  <cs:wall>
+    <cs:lnRef idx="0"/>
+    <cs:fillRef idx="0"/>
+    <cs:effectRef idx="0"/>
+    <cs:fontRef idx="minor">
+      <a:schemeClr val="dk1"/>
+    </cs:fontRef>
+  </cs:wall>
+</cs:chartStyle>
+</file>
+
+<file path=word/charts/style2.xml><?xml version="1.0" encoding="utf-8"?>
+<cs:chartStyle xmlns:cs="http://schemas.microsoft.com/office/drawing/2012/chartStyle" xmlns:a="http://schemas.openxmlformats.org/drawingml/2006/main" id="239">
+  <cs:axisTitle>
+    <cs:lnRef idx="0"/>
+    <cs:fillRef idx="0"/>
+    <cs:effectRef idx="0"/>
+    <cs:fontRef idx="minor">
+      <a:schemeClr val="tx1">
+        <a:lumMod val="65000"/>
+        <a:lumOff val="35000"/>
+      </a:schemeClr>
+    </cs:fontRef>
+    <cs:defRPr sz="900" kern="1200" cap="all"/>
+  </cs:axisTitle>
+  <cs:categoryAxis>
+    <cs:lnRef idx="0"/>
+    <cs:fillRef idx="0"/>
+    <cs:effectRef idx="0"/>
+    <cs:fontRef idx="minor">
+      <a:schemeClr val="tx1">
+        <a:lumMod val="65000"/>
+        <a:lumOff val="35000"/>
+      </a:schemeClr>
+    </cs:fontRef>
+    <cs:spPr>
+      <a:ln w="9525" cap="flat" cmpd="sng" algn="ctr">
+        <a:solidFill>
+          <a:schemeClr val="tx1">
+            <a:lumMod val="15000"/>
+            <a:lumOff val="85000"/>
+          </a:schemeClr>
+        </a:solidFill>
+        <a:round/>
+      </a:ln>
+    </cs:spPr>
+    <cs:defRPr sz="800" kern="1200" cap="all" spc="120" normalizeH="0" baseline="0"/>
+  </cs:categoryAxis>
+  <cs:chartArea mods="allowNoFillOverride allowNoLineOverride">
+    <cs:lnRef idx="0"/>
+    <cs:fillRef idx="0"/>
+    <cs:effectRef idx="0"/>
+    <cs:fontRef idx="minor">
+      <a:schemeClr val="dk1"/>
+    </cs:fontRef>
+    <cs:spPr>
+      <a:solidFill>
+        <a:schemeClr val="lt1"/>
+      </a:solidFill>
+      <a:ln w="9525" cap="flat" cmpd="sng" algn="ctr">
+        <a:solidFill>
+          <a:schemeClr val="tx1">
+            <a:lumMod val="15000"/>
+            <a:lumOff val="85000"/>
+          </a:schemeClr>
+        </a:solidFill>
+        <a:round/>
+      </a:ln>
+    </cs:spPr>
+    <cs:defRPr sz="900" kern="1200"/>
+  </cs:chartArea>
+  <cs:dataLabel>
+    <cs:lnRef idx="0"/>
+    <cs:fillRef idx="0"/>
+    <cs:effectRef idx="0"/>
+    <cs:fontRef idx="minor">
+      <a:schemeClr val="tx1">
+        <a:lumMod val="50000"/>
+        <a:lumOff val="50000"/>
+      </a:schemeClr>
+    </cs:fontRef>
+    <cs:defRPr sz="900" b="0" i="0" u="none" strike="noStrike" kern="1200" baseline="0"/>
+  </cs:dataLabel>
+  <cs:dataLabelCallout>
+    <cs:lnRef idx="0"/>
+    <cs:fillRef idx="0"/>
+    <cs:effectRef idx="0"/>
+    <cs:fontRef idx="minor">
+      <a:schemeClr val="dk1">
+        <a:lumMod val="65000"/>
+        <a:lumOff val="35000"/>
+      </a:schemeClr>
+    </cs:fontRef>
+    <cs:spPr>
+      <a:solidFill>
+        <a:schemeClr val="lt1"/>
+      </a:solidFill>
+      <a:ln>
+        <a:solidFill>
+          <a:schemeClr val="dk1">
+            <a:lumMod val="25000"/>
+            <a:lumOff val="75000"/>
+          </a:schemeClr>
+        </a:solidFill>
+      </a:ln>
+    </cs:spPr>
+    <cs:defRPr sz="900" kern="1200"/>
+    <cs:bodyPr rot="0" spcFirstLastPara="1" vertOverflow="clip" horzOverflow="clip" vert="horz" wrap="square" lIns="36576" tIns="18288" rIns="36576" bIns="18288" anchor="ctr" anchorCtr="1">
+      <a:spAutoFit/>
+    </cs:bodyPr>
+  </cs:dataLabelCallout>
+  <cs:dataPoint>
+    <cs:lnRef idx="0"/>
+    <cs:fillRef idx="0">
+      <cs:styleClr val="auto"/>
+    </cs:fillRef>
+    <cs:effectRef idx="0"/>
+    <cs:fontRef idx="minor">
+      <a:schemeClr val="dk1"/>
+    </cs:fontRef>
+    <cs:spPr>
+      <a:solidFill>
+        <a:schemeClr val="phClr"/>
+      </a:solidFill>
+    </cs:spPr>
+  </cs:dataPoint>
+  <cs:dataPoint3D>
+    <cs:lnRef idx="0"/>
+    <cs:fillRef idx="0">
+      <cs:styleClr val="auto"/>
+    </cs:fillRef>
+    <cs:effectRef idx="0"/>
+    <cs:fontRef idx="minor">
+      <a:schemeClr val="dk1"/>
+    </cs:fontRef>
+    <cs:spPr>
+      <a:solidFill>
+        <a:schemeClr val="phClr"/>
+      </a:solidFill>
+    </cs:spPr>
+  </cs:dataPoint3D>
+  <cs:dataPointLine>
+    <cs:lnRef idx="0">
+      <cs:styleClr val="auto"/>
+    </cs:lnRef>
+    <cs:fillRef idx="0"/>
+    <cs:effectRef idx="0"/>
+    <cs:fontRef idx="minor">
+      <a:schemeClr val="dk1"/>
+    </cs:fontRef>
+    <cs:spPr>
+      <a:ln w="22225" cap="rnd">
+        <a:solidFill>
+          <a:schemeClr val="phClr"/>
+        </a:solidFill>
+        <a:round/>
+      </a:ln>
+    </cs:spPr>
+  </cs:dataPointLine>
+  <cs:dataPointMarker>
+    <cs:lnRef idx="0">
+      <cs:styleClr val="auto"/>
+    </cs:lnRef>
+    <cs:fillRef idx="0">
+      <cs:styleClr val="auto"/>
+    </cs:fillRef>
+    <cs:effectRef idx="0"/>
+    <cs:fontRef idx="minor">
+      <a:schemeClr val="dk1"/>
+    </cs:fontRef>
+    <cs:spPr>
+      <a:solidFill>
+        <a:schemeClr val="phClr"/>
+      </a:solidFill>
+      <a:ln w="9525">
+        <a:solidFill>
+          <a:schemeClr val="phClr"/>
+        </a:solidFill>
+        <a:round/>
+      </a:ln>
+    </cs:spPr>
+  </cs:dataPointMarker>
+  <cs:dataPointMarkerLayout size="6"/>
+  <cs:dataPointWireframe>
+    <cs:lnRef idx="0">
+      <cs:styleClr val="auto"/>
+    </cs:lnRef>
+    <cs:fillRef idx="0"/>
+    <cs:effectRef idx="0"/>
+    <cs:fontRef idx="minor">
+      <a:schemeClr val="dk1"/>
+    </cs:fontRef>
+    <cs:spPr>
+      <a:ln w="9525" cap="rnd">
+        <a:solidFill>
+          <a:schemeClr val="phClr"/>
+        </a:solidFill>
+        <a:round/>
+      </a:ln>
+    </cs:spPr>
+  </cs:dataPointWireframe>
+  <cs:dataTable>
+    <cs:lnRef idx="0"/>
+    <cs:fillRef idx="0"/>
+    <cs:effectRef idx="0"/>
+    <cs:fontRef idx="minor">
+      <a:schemeClr val="tx1">
+        <a:lumMod val="65000"/>
+        <a:lumOff val="35000"/>
+      </a:schemeClr>
+    </cs:fontRef>
+    <cs:spPr>
+      <a:ln w="9525">
+        <a:solidFill>
+          <a:schemeClr val="tx1">
+            <a:lumMod val="15000"/>
+            <a:lumOff val="85000"/>
+          </a:schemeClr>
+        </a:solidFill>
+      </a:ln>
+    </cs:spPr>
+    <cs:defRPr sz="900" kern="1200"/>
+  </cs:dataTable>
+  <cs:downBar>
+    <cs:lnRef idx="0"/>
+    <cs:fillRef idx="0"/>
+    <cs:effectRef idx="0"/>
+    <cs:fontRef idx="minor">
+      <a:schemeClr val="dk1"/>
+    </cs:fontRef>
+    <cs:spPr>
+      <a:solidFill>
+        <a:schemeClr val="dk1">
+          <a:lumMod val="75000"/>
+          <a:lumOff val="25000"/>
+        </a:schemeClr>
+      </a:solidFill>
+      <a:ln w="9525">
+        <a:solidFill>
+          <a:schemeClr val="tx1">
+            <a:lumMod val="15000"/>
+            <a:lumOff val="85000"/>
+          </a:schemeClr>
+        </a:solidFill>
+      </a:ln>
+    </cs:spPr>
+  </cs:downBar>
+  <cs:dropLine>
+    <cs:lnRef idx="0"/>
+    <cs:fillRef idx="0"/>
+    <cs:effectRef idx="0"/>
+    <cs:fontRef idx="minor">
+      <a:schemeClr val="dk1"/>
+    </cs:fontRef>
+    <cs:spPr>
+      <a:ln w="9525">
+        <a:solidFill>
+          <a:schemeClr val="tx1">
+            <a:lumMod val="35000"/>
+            <a:lumOff val="65000"/>
+          </a:schemeClr>
+        </a:solidFill>
+      </a:ln>
+    </cs:spPr>
+  </cs:dropLine>
+  <cs:errorBar>
+    <cs:lnRef idx="0"/>
+    <cs:fillRef idx="0"/>
+    <cs:effectRef idx="0"/>
+    <cs:fontRef idx="minor">
+      <a:schemeClr val="dk1"/>
+    </cs:fontRef>
+    <cs:spPr>
+      <a:ln w="9525">
+        <a:solidFill>
+          <a:schemeClr val="tx1">
+            <a:lumMod val="65000"/>
+            <a:lumOff val="35000"/>
+          </a:schemeClr>
+        </a:solidFill>
+        <a:round/>
+      </a:ln>
+    </cs:spPr>
+  </cs:errorBar>
+  <cs:floor>
+    <cs:lnRef idx="0"/>
+    <cs:fillRef idx="0"/>
+    <cs:effectRef idx="0"/>
+    <cs:fontRef idx="minor">
+      <a:schemeClr val="dk1"/>
+    </cs:fontRef>
+  </cs:floor>
+  <cs:gridlineMajor>
+    <cs:lnRef idx="0"/>
+    <cs:fillRef idx="0"/>
+    <cs:effectRef idx="0"/>
+    <cs:fontRef idx="minor">
+      <a:schemeClr val="dk1"/>
+    </cs:fontRef>
+    <cs:spPr>
+      <a:ln w="9525" cap="flat" cmpd="sng" algn="ctr">
+        <a:solidFill>
+          <a:schemeClr val="tx1">
+            <a:lumMod val="15000"/>
+            <a:lumOff val="85000"/>
+          </a:schemeClr>
+        </a:solidFill>
+        <a:round/>
+      </a:ln>
+    </cs:spPr>
+  </cs:gridlineMajor>
+  <cs:gridlineMinor>
+    <cs:lnRef idx="0"/>
+    <cs:fillRef idx="0"/>
+    <cs:effectRef idx="0"/>
+    <cs:fontRef idx="minor">
+      <a:schemeClr val="dk1"/>
+    </cs:fontRef>
+    <cs:spPr>
+      <a:ln>
+        <a:solidFill>
+          <a:schemeClr val="tx1">
+            <a:lumMod val="5000"/>
+            <a:lumOff val="95000"/>
+          </a:schemeClr>
+        </a:solidFill>
+      </a:ln>
+    </cs:spPr>
+  </cs:gridlineMinor>
+  <cs:hiLoLine>
+    <cs:lnRef idx="0"/>
+    <cs:fillRef idx="0"/>
+    <cs:effectRef idx="0"/>
+    <cs:fontRef idx="minor">
+      <a:schemeClr val="dk1"/>
+    </cs:fontRef>
+    <cs:spPr>
+      <a:ln w="9525">
+        <a:solidFill>
+          <a:schemeClr val="tx1">
+            <a:lumMod val="50000"/>
+            <a:lumOff val="50000"/>
+          </a:schemeClr>
+        </a:solidFill>
+      </a:ln>
+    </cs:spPr>
+  </cs:hiLoLine>
+  <cs:leaderLine>
+    <cs:lnRef idx="0"/>
+    <cs:fillRef idx="0"/>
+    <cs:effectRef idx="0"/>
+    <cs:fontRef idx="minor">
+      <a:schemeClr val="dk1"/>
+    </cs:fontRef>
+    <cs:spPr>
+      <a:ln w="9525">
+        <a:solidFill>
+          <a:schemeClr val="tx1">
+            <a:lumMod val="35000"/>
+            <a:lumOff val="65000"/>
+          </a:schemeClr>
+        </a:solidFill>
+      </a:ln>
+    </cs:spPr>
+  </cs:leaderLine>
+  <cs:legend>
+    <cs:lnRef idx="0"/>
+    <cs:fillRef idx="0"/>
+    <cs:effectRef idx="0"/>
+    <cs:fontRef idx="minor">
+      <a:schemeClr val="tx1">
+        <a:lumMod val="65000"/>
+        <a:lumOff val="35000"/>
+      </a:schemeClr>
+    </cs:fontRef>
+    <cs:defRPr sz="900" kern="1200"/>
+  </cs:legend>
+  <cs:plotArea mods="allowNoFillOverride allowNoLineOverride">
+    <cs:lnRef idx="0"/>
+    <cs:fillRef idx="0"/>
+    <cs:effectRef idx="0"/>
+    <cs:fontRef idx="minor">
+      <a:schemeClr val="dk1"/>
+    </cs:fontRef>
+  </cs:plotArea>
+  <cs:plotArea3D mods="allowNoFillOverride allowNoLineOverride">
+    <cs:lnRef idx="0"/>
+    <cs:fillRef idx="0"/>
+    <cs:effectRef idx="0"/>
+    <cs:fontRef idx="minor">
+      <a:schemeClr val="dk1"/>
+    </cs:fontRef>
+  </cs:plotArea3D>
+  <cs:seriesAxis>
+    <cs:lnRef idx="0"/>
+    <cs:fillRef idx="0"/>
+    <cs:effectRef idx="0"/>
+    <cs:fontRef idx="minor">
+      <a:schemeClr val="tx1">
+        <a:lumMod val="65000"/>
+        <a:lumOff val="35000"/>
+      </a:schemeClr>
+    </cs:fontRef>
+    <cs:spPr>
+      <a:ln w="9525" cap="flat" cmpd="sng" algn="ctr">
+        <a:solidFill>
+          <a:schemeClr val="tx1">
+            <a:lumMod val="15000"/>
+            <a:lumOff val="85000"/>
+          </a:schemeClr>
+        </a:solidFill>
+        <a:round/>
+      </a:ln>
+    </cs:spPr>
+    <cs:defRPr sz="900" kern="1200"/>
+  </cs:seriesAxis>
+  <cs:seriesLine>
+    <cs:lnRef idx="0"/>
+    <cs:fillRef idx="0"/>
+    <cs:effectRef idx="0"/>
+    <cs:fontRef idx="minor">
+      <a:schemeClr val="dk1"/>
+    </cs:fontRef>
+    <cs:spPr>
+      <a:ln w="9525">
+        <a:solidFill>
+          <a:schemeClr val="tx1">
+            <a:lumMod val="35000"/>
+            <a:lumOff val="65000"/>
+          </a:schemeClr>
+        </a:solidFill>
+        <a:round/>
+      </a:ln>
+    </cs:spPr>
+  </cs:seriesLine>
+  <cs:title>
+    <cs:lnRef idx="0"/>
+    <cs:fillRef idx="0"/>
+    <cs:effectRef idx="0"/>
+    <cs:fontRef idx="minor">
+      <a:schemeClr val="tx1">
+        <a:lumMod val="65000"/>
+        <a:lumOff val="35000"/>
+      </a:schemeClr>
+    </cs:fontRef>
+    <cs:defRPr sz="1600" b="1" kern="1200" cap="all" spc="120" normalizeH="0" baseline="0"/>
+  </cs:title>
+  <cs:trendline>
+    <cs:lnRef idx="0">
+      <cs:styleClr val="auto"/>
+    </cs:lnRef>
+    <cs:fillRef idx="0"/>
+    <cs:effectRef idx="0"/>
+    <cs:fontRef idx="minor">
+      <a:schemeClr val="dk1"/>
+    </cs:fontRef>
+    <cs:spPr>
+      <a:ln w="19050" cap="rnd">
+        <a:solidFill>
+          <a:schemeClr val="phClr"/>
+        </a:solidFill>
+        <a:prstDash val="sysDash"/>
+      </a:ln>
+    </cs:spPr>
+  </cs:trendline>
+  <cs:trendlineLabel>
+    <cs:lnRef idx="0"/>
+    <cs:fillRef idx="0"/>
+    <cs:effectRef idx="0"/>
+    <cs:fontRef idx="minor">
+      <a:schemeClr val="tx1">
+        <a:lumMod val="65000"/>
+        <a:lumOff val="35000"/>
+      </a:schemeClr>
+    </cs:fontRef>
+    <cs:defRPr sz="800" kern="1200"/>
+  </cs:trendlineLabel>
+  <cs:upBar>
+    <cs:lnRef idx="0"/>
+    <cs:fillRef idx="0"/>
+    <cs:effectRef idx="0"/>
+    <cs:fontRef idx="minor">
+      <a:schemeClr val="dk1"/>
+    </cs:fontRef>
+    <cs:spPr>
+      <a:solidFill>
+        <a:schemeClr val="lt1"/>
+      </a:solidFill>
+      <a:ln w="9525">
+        <a:solidFill>
+          <a:schemeClr val="tx1">
+            <a:lumMod val="65000"/>
+            <a:lumOff val="35000"/>
+          </a:schemeClr>
+        </a:solidFill>
+      </a:ln>
+    </cs:spPr>
+  </cs:upBar>
+  <cs:valueAxis>
+    <cs:lnRef idx="0"/>
+    <cs:fillRef idx="0"/>
+    <cs:effectRef idx="0"/>
+    <cs:fontRef idx="minor">
+      <a:schemeClr val="tx1">
+        <a:lumMod val="65000"/>
+        <a:lumOff val="35000"/>
+      </a:schemeClr>
+    </cs:fontRef>
+    <cs:spPr>
+      <a:ln w="9525" cap="flat" cmpd="sng" algn="ctr">
+        <a:solidFill>
+          <a:schemeClr val="dk1">
+            <a:lumMod val="15000"/>
+            <a:lumOff val="85000"/>
+          </a:schemeClr>
+        </a:solidFill>
+        <a:round/>
+      </a:ln>
+    </cs:spPr>
+    <cs:defRPr sz="900" kern="1200"/>
+  </cs:valueAxis>
+  <cs:wall>
+    <cs:lnRef idx="0"/>
+    <cs:fillRef idx="0"/>
+    <cs:effectRef idx="0"/>
+    <cs:fontRef idx="minor">
+      <a:schemeClr val="dk1"/>
+    </cs:fontRef>
+  </cs:wall>
+</cs:chartStyle>
+</file>
+
 <file path=word/theme/theme1.xml><?xml version="1.0" encoding="utf-8"?>
 <a:theme xmlns:a="http://schemas.openxmlformats.org/drawingml/2006/main" name="Θέμα του Office">
   <a:themeElements>

</xml_diff>